<commit_message>
add third task and otchet
</commit_message>
<xml_diff>
--- a/Programming-Language-Labs-CSharp/ЯП Отчет 7 Арланова Анна.docx
+++ b/Programming-Language-Labs-CSharp/ЯП Отчет 7 Арланова Анна.docx
@@ -366,6 +366,8 @@
         </w:rPr>
       </w:sdtEndPr>
       <w:sdtContent>
+        <w:bookmarkStart w:id="0" w:name="_GoBack" w:displacedByCustomXml="prev"/>
+        <w:bookmarkEnd w:id="0" w:displacedByCustomXml="prev"/>
         <w:p>
           <w:pPr>
             <w:pStyle w:val="af0"/>
@@ -399,7 +401,7 @@
           <w:r>
             <w:fldChar w:fldCharType="separate"/>
           </w:r>
-          <w:hyperlink w:anchor="_Toc152648357" w:history="1">
+          <w:hyperlink w:anchor="_Toc154477311" w:history="1">
             <w:r>
               <w:rPr>
                 <w:rStyle w:val="af1"/>
@@ -443,7 +445,7 @@
                 <w:noProof/>
                 <w:webHidden/>
               </w:rPr>
-              <w:instrText xml:space="preserve"> PAGEREF _Toc152648357 \h </w:instrText>
+              <w:instrText xml:space="preserve"> PAGEREF _Toc154477311 \h </w:instrText>
             </w:r>
             <w:r>
               <w:rPr>
@@ -489,7 +491,7 @@
               <w:lang w:eastAsia="ru-RU" w:bidi="ar-SA"/>
             </w:rPr>
           </w:pPr>
-          <w:hyperlink w:anchor="_Toc152648358" w:history="1">
+          <w:hyperlink w:anchor="_Toc154477312" w:history="1">
             <w:r>
               <w:rPr>
                 <w:rStyle w:val="af1"/>
@@ -533,7 +535,7 @@
                 <w:noProof/>
                 <w:webHidden/>
               </w:rPr>
-              <w:instrText xml:space="preserve"> PAGEREF _Toc152648358 \h </w:instrText>
+              <w:instrText xml:space="preserve"> PAGEREF _Toc154477312 \h </w:instrText>
             </w:r>
             <w:r>
               <w:rPr>
@@ -579,7 +581,7 @@
               <w:lang w:eastAsia="ru-RU" w:bidi="ar-SA"/>
             </w:rPr>
           </w:pPr>
-          <w:hyperlink w:anchor="_Toc152648359" w:history="1">
+          <w:hyperlink w:anchor="_Toc154477313" w:history="1">
             <w:r>
               <w:rPr>
                 <w:rStyle w:val="af1"/>
@@ -602,7 +604,7 @@
                 <w:rStyle w:val="af1"/>
                 <w:noProof/>
               </w:rPr>
-              <w:t>Класс со строковым полем</w:t>
+              <w:t>Замена первого вхождения списка</w:t>
             </w:r>
             <w:r>
               <w:rPr>
@@ -623,7 +625,7 @@
                 <w:noProof/>
                 <w:webHidden/>
               </w:rPr>
-              <w:instrText xml:space="preserve"> PAGEREF _Toc152648359 \h </w:instrText>
+              <w:instrText xml:space="preserve"> PAGEREF _Toc154477313 \h </w:instrText>
             </w:r>
             <w:r>
               <w:rPr>
@@ -669,7 +671,7 @@
               <w:lang w:eastAsia="ru-RU" w:bidi="ar-SA"/>
             </w:rPr>
           </w:pPr>
-          <w:hyperlink w:anchor="_Toc152648360" w:history="1">
+          <w:hyperlink w:anchor="_Toc154477314" w:history="1">
             <w:r>
               <w:rPr>
                 <w:rStyle w:val="af1"/>
@@ -692,25 +694,107 @@
                 <w:rStyle w:val="af1"/>
                 <w:noProof/>
               </w:rPr>
-              <w:t xml:space="preserve">Класс </w:t>
-            </w:r>
+              <w:t>Сортировка элементов списка по возрастанию</w:t>
+            </w:r>
+            <w:r>
+              <w:rPr>
+                <w:noProof/>
+                <w:webHidden/>
+              </w:rPr>
+              <w:tab/>
+            </w:r>
+            <w:r>
+              <w:rPr>
+                <w:noProof/>
+                <w:webHidden/>
+              </w:rPr>
+              <w:fldChar w:fldCharType="begin"/>
+            </w:r>
+            <w:r>
+              <w:rPr>
+                <w:noProof/>
+                <w:webHidden/>
+              </w:rPr>
+              <w:instrText xml:space="preserve"> PAGEREF _Toc154477314 \h </w:instrText>
+            </w:r>
+            <w:r>
+              <w:rPr>
+                <w:noProof/>
+                <w:webHidden/>
+              </w:rPr>
+            </w:r>
+            <w:r>
+              <w:rPr>
+                <w:noProof/>
+                <w:webHidden/>
+              </w:rPr>
+              <w:fldChar w:fldCharType="separate"/>
+            </w:r>
+            <w:r>
+              <w:rPr>
+                <w:noProof/>
+                <w:webHidden/>
+              </w:rPr>
+              <w:t>4</w:t>
+            </w:r>
+            <w:r>
+              <w:rPr>
+                <w:noProof/>
+                <w:webHidden/>
+              </w:rPr>
+              <w:fldChar w:fldCharType="end"/>
+            </w:r>
+          </w:hyperlink>
+        </w:p>
+        <w:p>
+          <w:pPr>
+            <w:pStyle w:val="23"/>
+            <w:tabs>
+              <w:tab w:val="left" w:pos="1760"/>
+              <w:tab w:val="right" w:leader="dot" w:pos="9628"/>
+            </w:tabs>
+            <w:rPr>
+              <w:rFonts w:asciiTheme="minorHAnsi" w:eastAsiaTheme="minorEastAsia" w:hAnsiTheme="minorHAnsi" w:cstheme="minorBidi"/>
+              <w:noProof/>
+              <w:sz w:val="22"/>
+              <w:szCs w:val="22"/>
+              <w:lang w:eastAsia="ru-RU" w:bidi="ar-SA"/>
+            </w:rPr>
+          </w:pPr>
+          <w:hyperlink w:anchor="_Toc154477315" w:history="1">
             <w:r>
               <w:rPr>
                 <w:rStyle w:val="af1"/>
                 <w:noProof/>
-                <w:lang w:val="en-US"/>
-              </w:rPr>
-              <w:t>Money</w:t>
-            </w:r>
-            <w:r>
-              <w:rPr>
-                <w:noProof/>
-                <w:webHidden/>
+              </w:rPr>
+              <w:t>2.3</w:t>
+            </w:r>
+            <w:r>
+              <w:rPr>
+                <w:rFonts w:asciiTheme="minorHAnsi" w:eastAsiaTheme="minorEastAsia" w:hAnsiTheme="minorHAnsi" w:cstheme="minorBidi"/>
+                <w:noProof/>
+                <w:sz w:val="22"/>
+                <w:szCs w:val="22"/>
+                <w:lang w:eastAsia="ru-RU" w:bidi="ar-SA"/>
               </w:rPr>
               <w:tab/>
             </w:r>
             <w:r>
               <w:rPr>
+                <w:rStyle w:val="af1"/>
+                <w:noProof/>
+              </w:rPr>
+              <w:t>Перечень компьютерных игр</w:t>
+            </w:r>
+            <w:r>
+              <w:rPr>
+                <w:noProof/>
+                <w:webHidden/>
+              </w:rPr>
+              <w:tab/>
+            </w:r>
+            <w:r>
+              <w:rPr>
                 <w:noProof/>
                 <w:webHidden/>
               </w:rPr>
@@ -721,7 +805,7 @@
                 <w:noProof/>
                 <w:webHidden/>
               </w:rPr>
-              <w:instrText xml:space="preserve"> PAGEREF _Toc152648360 \h </w:instrText>
+              <w:instrText xml:space="preserve"> PAGEREF _Toc154477315 \h </w:instrText>
             </w:r>
             <w:r>
               <w:rPr>
@@ -741,7 +825,187 @@
                 <w:noProof/>
                 <w:webHidden/>
               </w:rPr>
-              <w:t>6</w:t>
+              <w:t>4</w:t>
+            </w:r>
+            <w:r>
+              <w:rPr>
+                <w:noProof/>
+                <w:webHidden/>
+              </w:rPr>
+              <w:fldChar w:fldCharType="end"/>
+            </w:r>
+          </w:hyperlink>
+        </w:p>
+        <w:p>
+          <w:pPr>
+            <w:pStyle w:val="23"/>
+            <w:tabs>
+              <w:tab w:val="left" w:pos="1760"/>
+              <w:tab w:val="right" w:leader="dot" w:pos="9628"/>
+            </w:tabs>
+            <w:rPr>
+              <w:rFonts w:asciiTheme="minorHAnsi" w:eastAsiaTheme="minorEastAsia" w:hAnsiTheme="minorHAnsi" w:cstheme="minorBidi"/>
+              <w:noProof/>
+              <w:sz w:val="22"/>
+              <w:szCs w:val="22"/>
+              <w:lang w:eastAsia="ru-RU" w:bidi="ar-SA"/>
+            </w:rPr>
+          </w:pPr>
+          <w:hyperlink w:anchor="_Toc154477316" w:history="1">
+            <w:r>
+              <w:rPr>
+                <w:rStyle w:val="af1"/>
+                <w:noProof/>
+              </w:rPr>
+              <w:t>2.4</w:t>
+            </w:r>
+            <w:r>
+              <w:rPr>
+                <w:rFonts w:asciiTheme="minorHAnsi" w:eastAsiaTheme="minorEastAsia" w:hAnsiTheme="minorHAnsi" w:cstheme="minorBidi"/>
+                <w:noProof/>
+                <w:sz w:val="22"/>
+                <w:szCs w:val="22"/>
+                <w:lang w:eastAsia="ru-RU" w:bidi="ar-SA"/>
+              </w:rPr>
+              <w:tab/>
+            </w:r>
+            <w:r>
+              <w:rPr>
+                <w:rStyle w:val="af1"/>
+                <w:noProof/>
+              </w:rPr>
+              <w:t>Глухие согласные буквы, которые не входят в слово</w:t>
+            </w:r>
+            <w:r>
+              <w:rPr>
+                <w:noProof/>
+                <w:webHidden/>
+              </w:rPr>
+              <w:tab/>
+            </w:r>
+            <w:r>
+              <w:rPr>
+                <w:noProof/>
+                <w:webHidden/>
+              </w:rPr>
+              <w:fldChar w:fldCharType="begin"/>
+            </w:r>
+            <w:r>
+              <w:rPr>
+                <w:noProof/>
+                <w:webHidden/>
+              </w:rPr>
+              <w:instrText xml:space="preserve"> PAGEREF _Toc154477316 \h </w:instrText>
+            </w:r>
+            <w:r>
+              <w:rPr>
+                <w:noProof/>
+                <w:webHidden/>
+              </w:rPr>
+            </w:r>
+            <w:r>
+              <w:rPr>
+                <w:noProof/>
+                <w:webHidden/>
+              </w:rPr>
+              <w:fldChar w:fldCharType="separate"/>
+            </w:r>
+            <w:r>
+              <w:rPr>
+                <w:noProof/>
+                <w:webHidden/>
+              </w:rPr>
+              <w:t>4</w:t>
+            </w:r>
+            <w:r>
+              <w:rPr>
+                <w:noProof/>
+                <w:webHidden/>
+              </w:rPr>
+              <w:fldChar w:fldCharType="end"/>
+            </w:r>
+          </w:hyperlink>
+        </w:p>
+        <w:p>
+          <w:pPr>
+            <w:pStyle w:val="23"/>
+            <w:tabs>
+              <w:tab w:val="left" w:pos="1760"/>
+              <w:tab w:val="right" w:leader="dot" w:pos="9628"/>
+            </w:tabs>
+            <w:rPr>
+              <w:rFonts w:asciiTheme="minorHAnsi" w:eastAsiaTheme="minorEastAsia" w:hAnsiTheme="minorHAnsi" w:cstheme="minorBidi"/>
+              <w:noProof/>
+              <w:sz w:val="22"/>
+              <w:szCs w:val="22"/>
+              <w:lang w:eastAsia="ru-RU" w:bidi="ar-SA"/>
+            </w:rPr>
+          </w:pPr>
+          <w:hyperlink w:anchor="_Toc154477317" w:history="1">
+            <w:r>
+              <w:rPr>
+                <w:rStyle w:val="af1"/>
+                <w:noProof/>
+              </w:rPr>
+              <w:t>2.5</w:t>
+            </w:r>
+            <w:r>
+              <w:rPr>
+                <w:rFonts w:asciiTheme="minorHAnsi" w:eastAsiaTheme="minorEastAsia" w:hAnsiTheme="minorHAnsi" w:cstheme="minorBidi"/>
+                <w:noProof/>
+                <w:sz w:val="22"/>
+                <w:szCs w:val="22"/>
+                <w:lang w:eastAsia="ru-RU" w:bidi="ar-SA"/>
+              </w:rPr>
+              <w:tab/>
+            </w:r>
+            <w:r>
+              <w:rPr>
+                <w:rStyle w:val="af1"/>
+                <w:noProof/>
+              </w:rPr>
+              <w:t>Городская олимпиада по информатике. Высокобальники.</w:t>
+            </w:r>
+            <w:r>
+              <w:rPr>
+                <w:noProof/>
+                <w:webHidden/>
+              </w:rPr>
+              <w:tab/>
+            </w:r>
+            <w:r>
+              <w:rPr>
+                <w:noProof/>
+                <w:webHidden/>
+              </w:rPr>
+              <w:fldChar w:fldCharType="begin"/>
+            </w:r>
+            <w:r>
+              <w:rPr>
+                <w:noProof/>
+                <w:webHidden/>
+              </w:rPr>
+              <w:instrText xml:space="preserve"> PAGEREF _Toc154477317 \h </w:instrText>
+            </w:r>
+            <w:r>
+              <w:rPr>
+                <w:noProof/>
+                <w:webHidden/>
+              </w:rPr>
+            </w:r>
+            <w:r>
+              <w:rPr>
+                <w:noProof/>
+                <w:webHidden/>
+              </w:rPr>
+              <w:fldChar w:fldCharType="separate"/>
+            </w:r>
+            <w:r>
+              <w:rPr>
+                <w:noProof/>
+                <w:webHidden/>
+              </w:rPr>
+              <w:t>5</w:t>
             </w:r>
             <w:r>
               <w:rPr>
@@ -767,7 +1031,7 @@
               <w:lang w:eastAsia="ru-RU" w:bidi="ar-SA"/>
             </w:rPr>
           </w:pPr>
-          <w:hyperlink w:anchor="_Toc152648361" w:history="1">
+          <w:hyperlink w:anchor="_Toc154477318" w:history="1">
             <w:r>
               <w:rPr>
                 <w:rStyle w:val="af1"/>
@@ -811,7 +1075,7 @@
                 <w:noProof/>
                 <w:webHidden/>
               </w:rPr>
-              <w:instrText xml:space="preserve"> PAGEREF _Toc152648361 \h </w:instrText>
+              <w:instrText xml:space="preserve"> PAGEREF _Toc154477318 \h </w:instrText>
             </w:r>
             <w:r>
               <w:rPr>
@@ -831,7 +1095,7 @@
                 <w:noProof/>
                 <w:webHidden/>
               </w:rPr>
-              <w:t>8</w:t>
+              <w:t>6</w:t>
             </w:r>
             <w:r>
               <w:rPr>
@@ -857,7 +1121,7 @@
               <w:lang w:eastAsia="ru-RU" w:bidi="ar-SA"/>
             </w:rPr>
           </w:pPr>
-          <w:hyperlink w:anchor="_Toc152648362" w:history="1">
+          <w:hyperlink w:anchor="_Toc154477319" w:history="1">
             <w:r>
               <w:rPr>
                 <w:rStyle w:val="af1"/>
@@ -880,7 +1144,7 @@
                 <w:rStyle w:val="af1"/>
                 <w:noProof/>
               </w:rPr>
-              <w:t>Класс со строковым полем</w:t>
+              <w:t>Замена первого вхождения списка</w:t>
             </w:r>
             <w:r>
               <w:rPr>
@@ -901,7 +1165,7 @@
                 <w:noProof/>
                 <w:webHidden/>
               </w:rPr>
-              <w:instrText xml:space="preserve"> PAGEREF _Toc152648362 \h </w:instrText>
+              <w:instrText xml:space="preserve"> PAGEREF _Toc154477319 \h </w:instrText>
             </w:r>
             <w:r>
               <w:rPr>
@@ -921,7 +1185,7 @@
                 <w:noProof/>
                 <w:webHidden/>
               </w:rPr>
-              <w:t>8</w:t>
+              <w:t>6</w:t>
             </w:r>
             <w:r>
               <w:rPr>
@@ -947,7 +1211,7 @@
               <w:lang w:eastAsia="ru-RU" w:bidi="ar-SA"/>
             </w:rPr>
           </w:pPr>
-          <w:hyperlink w:anchor="_Toc152648363" w:history="1">
+          <w:hyperlink w:anchor="_Toc154477320" w:history="1">
             <w:r>
               <w:rPr>
                 <w:rStyle w:val="af1"/>
@@ -970,25 +1234,107 @@
                 <w:rStyle w:val="af1"/>
                 <w:noProof/>
               </w:rPr>
-              <w:t xml:space="preserve">Класс </w:t>
-            </w:r>
+              <w:t>Сортировка элементов списка по возрастанию</w:t>
+            </w:r>
+            <w:r>
+              <w:rPr>
+                <w:noProof/>
+                <w:webHidden/>
+              </w:rPr>
+              <w:tab/>
+            </w:r>
+            <w:r>
+              <w:rPr>
+                <w:noProof/>
+                <w:webHidden/>
+              </w:rPr>
+              <w:fldChar w:fldCharType="begin"/>
+            </w:r>
+            <w:r>
+              <w:rPr>
+                <w:noProof/>
+                <w:webHidden/>
+              </w:rPr>
+              <w:instrText xml:space="preserve"> PAGEREF _Toc154477320 \h </w:instrText>
+            </w:r>
+            <w:r>
+              <w:rPr>
+                <w:noProof/>
+                <w:webHidden/>
+              </w:rPr>
+            </w:r>
+            <w:r>
+              <w:rPr>
+                <w:noProof/>
+                <w:webHidden/>
+              </w:rPr>
+              <w:fldChar w:fldCharType="separate"/>
+            </w:r>
+            <w:r>
+              <w:rPr>
+                <w:noProof/>
+                <w:webHidden/>
+              </w:rPr>
+              <w:t>7</w:t>
+            </w:r>
+            <w:r>
+              <w:rPr>
+                <w:noProof/>
+                <w:webHidden/>
+              </w:rPr>
+              <w:fldChar w:fldCharType="end"/>
+            </w:r>
+          </w:hyperlink>
+        </w:p>
+        <w:p>
+          <w:pPr>
+            <w:pStyle w:val="23"/>
+            <w:tabs>
+              <w:tab w:val="left" w:pos="1760"/>
+              <w:tab w:val="right" w:leader="dot" w:pos="9628"/>
+            </w:tabs>
+            <w:rPr>
+              <w:rFonts w:asciiTheme="minorHAnsi" w:eastAsiaTheme="minorEastAsia" w:hAnsiTheme="minorHAnsi" w:cstheme="minorBidi"/>
+              <w:noProof/>
+              <w:sz w:val="22"/>
+              <w:szCs w:val="22"/>
+              <w:lang w:eastAsia="ru-RU" w:bidi="ar-SA"/>
+            </w:rPr>
+          </w:pPr>
+          <w:hyperlink w:anchor="_Toc154477321" w:history="1">
             <w:r>
               <w:rPr>
                 <w:rStyle w:val="af1"/>
                 <w:noProof/>
-                <w:lang w:val="en-US"/>
-              </w:rPr>
-              <w:t>Money</w:t>
-            </w:r>
-            <w:r>
-              <w:rPr>
-                <w:noProof/>
-                <w:webHidden/>
+              </w:rPr>
+              <w:t>3.3</w:t>
+            </w:r>
+            <w:r>
+              <w:rPr>
+                <w:rFonts w:asciiTheme="minorHAnsi" w:eastAsiaTheme="minorEastAsia" w:hAnsiTheme="minorHAnsi" w:cstheme="minorBidi"/>
+                <w:noProof/>
+                <w:sz w:val="22"/>
+                <w:szCs w:val="22"/>
+                <w:lang w:eastAsia="ru-RU" w:bidi="ar-SA"/>
               </w:rPr>
               <w:tab/>
             </w:r>
             <w:r>
               <w:rPr>
+                <w:rStyle w:val="af1"/>
+                <w:noProof/>
+              </w:rPr>
+              <w:t>Перечень компьютерных игр</w:t>
+            </w:r>
+            <w:r>
+              <w:rPr>
+                <w:noProof/>
+                <w:webHidden/>
+              </w:rPr>
+              <w:tab/>
+            </w:r>
+            <w:r>
+              <w:rPr>
                 <w:noProof/>
                 <w:webHidden/>
               </w:rPr>
@@ -999,7 +1345,187 @@
                 <w:noProof/>
                 <w:webHidden/>
               </w:rPr>
-              <w:instrText xml:space="preserve"> PAGEREF _Toc152648363 \h </w:instrText>
+              <w:instrText xml:space="preserve"> PAGEREF _Toc154477321 \h </w:instrText>
+            </w:r>
+            <w:r>
+              <w:rPr>
+                <w:noProof/>
+                <w:webHidden/>
+              </w:rPr>
+            </w:r>
+            <w:r>
+              <w:rPr>
+                <w:noProof/>
+                <w:webHidden/>
+              </w:rPr>
+              <w:fldChar w:fldCharType="separate"/>
+            </w:r>
+            <w:r>
+              <w:rPr>
+                <w:noProof/>
+                <w:webHidden/>
+              </w:rPr>
+              <w:t>8</w:t>
+            </w:r>
+            <w:r>
+              <w:rPr>
+                <w:noProof/>
+                <w:webHidden/>
+              </w:rPr>
+              <w:fldChar w:fldCharType="end"/>
+            </w:r>
+          </w:hyperlink>
+        </w:p>
+        <w:p>
+          <w:pPr>
+            <w:pStyle w:val="23"/>
+            <w:tabs>
+              <w:tab w:val="left" w:pos="1760"/>
+              <w:tab w:val="right" w:leader="dot" w:pos="9628"/>
+            </w:tabs>
+            <w:rPr>
+              <w:rFonts w:asciiTheme="minorHAnsi" w:eastAsiaTheme="minorEastAsia" w:hAnsiTheme="minorHAnsi" w:cstheme="minorBidi"/>
+              <w:noProof/>
+              <w:sz w:val="22"/>
+              <w:szCs w:val="22"/>
+              <w:lang w:eastAsia="ru-RU" w:bidi="ar-SA"/>
+            </w:rPr>
+          </w:pPr>
+          <w:hyperlink w:anchor="_Toc154477322" w:history="1">
+            <w:r>
+              <w:rPr>
+                <w:rStyle w:val="af1"/>
+                <w:noProof/>
+              </w:rPr>
+              <w:t>3.4</w:t>
+            </w:r>
+            <w:r>
+              <w:rPr>
+                <w:rFonts w:asciiTheme="minorHAnsi" w:eastAsiaTheme="minorEastAsia" w:hAnsiTheme="minorHAnsi" w:cstheme="minorBidi"/>
+                <w:noProof/>
+                <w:sz w:val="22"/>
+                <w:szCs w:val="22"/>
+                <w:lang w:eastAsia="ru-RU" w:bidi="ar-SA"/>
+              </w:rPr>
+              <w:tab/>
+            </w:r>
+            <w:r>
+              <w:rPr>
+                <w:rStyle w:val="af1"/>
+                <w:noProof/>
+              </w:rPr>
+              <w:t>Глухие согласные буквы, которые не входят в слово</w:t>
+            </w:r>
+            <w:r>
+              <w:rPr>
+                <w:noProof/>
+                <w:webHidden/>
+              </w:rPr>
+              <w:tab/>
+            </w:r>
+            <w:r>
+              <w:rPr>
+                <w:noProof/>
+                <w:webHidden/>
+              </w:rPr>
+              <w:fldChar w:fldCharType="begin"/>
+            </w:r>
+            <w:r>
+              <w:rPr>
+                <w:noProof/>
+                <w:webHidden/>
+              </w:rPr>
+              <w:instrText xml:space="preserve"> PAGEREF _Toc154477322 \h </w:instrText>
+            </w:r>
+            <w:r>
+              <w:rPr>
+                <w:noProof/>
+                <w:webHidden/>
+              </w:rPr>
+            </w:r>
+            <w:r>
+              <w:rPr>
+                <w:noProof/>
+                <w:webHidden/>
+              </w:rPr>
+              <w:fldChar w:fldCharType="separate"/>
+            </w:r>
+            <w:r>
+              <w:rPr>
+                <w:noProof/>
+                <w:webHidden/>
+              </w:rPr>
+              <w:t>9</w:t>
+            </w:r>
+            <w:r>
+              <w:rPr>
+                <w:noProof/>
+                <w:webHidden/>
+              </w:rPr>
+              <w:fldChar w:fldCharType="end"/>
+            </w:r>
+          </w:hyperlink>
+        </w:p>
+        <w:p>
+          <w:pPr>
+            <w:pStyle w:val="23"/>
+            <w:tabs>
+              <w:tab w:val="left" w:pos="1760"/>
+              <w:tab w:val="right" w:leader="dot" w:pos="9628"/>
+            </w:tabs>
+            <w:rPr>
+              <w:rFonts w:asciiTheme="minorHAnsi" w:eastAsiaTheme="minorEastAsia" w:hAnsiTheme="minorHAnsi" w:cstheme="minorBidi"/>
+              <w:noProof/>
+              <w:sz w:val="22"/>
+              <w:szCs w:val="22"/>
+              <w:lang w:eastAsia="ru-RU" w:bidi="ar-SA"/>
+            </w:rPr>
+          </w:pPr>
+          <w:hyperlink w:anchor="_Toc154477323" w:history="1">
+            <w:r>
+              <w:rPr>
+                <w:rStyle w:val="af1"/>
+                <w:noProof/>
+              </w:rPr>
+              <w:t>3.5</w:t>
+            </w:r>
+            <w:r>
+              <w:rPr>
+                <w:rFonts w:asciiTheme="minorHAnsi" w:eastAsiaTheme="minorEastAsia" w:hAnsiTheme="minorHAnsi" w:cstheme="minorBidi"/>
+                <w:noProof/>
+                <w:sz w:val="22"/>
+                <w:szCs w:val="22"/>
+                <w:lang w:eastAsia="ru-RU" w:bidi="ar-SA"/>
+              </w:rPr>
+              <w:tab/>
+            </w:r>
+            <w:r>
+              <w:rPr>
+                <w:rStyle w:val="af1"/>
+                <w:noProof/>
+              </w:rPr>
+              <w:t>Городская олимпиада по информатике. Высокобальники.</w:t>
+            </w:r>
+            <w:r>
+              <w:rPr>
+                <w:noProof/>
+                <w:webHidden/>
+              </w:rPr>
+              <w:tab/>
+            </w:r>
+            <w:r>
+              <w:rPr>
+                <w:noProof/>
+                <w:webHidden/>
+              </w:rPr>
+              <w:fldChar w:fldCharType="begin"/>
+            </w:r>
+            <w:r>
+              <w:rPr>
+                <w:noProof/>
+                <w:webHidden/>
+              </w:rPr>
+              <w:instrText xml:space="preserve"> PAGEREF _Toc154477323 \h </w:instrText>
             </w:r>
             <w:r>
               <w:rPr>
@@ -1067,12 +1593,12 @@
       <w:pPr>
         <w:pStyle w:val="1"/>
       </w:pPr>
-      <w:bookmarkStart w:id="0" w:name="_Toc152648357"/>
+      <w:bookmarkStart w:id="1" w:name="_Toc154477311"/>
       <w:r>
         <w:lastRenderedPageBreak/>
         <w:t>Постановка задачи</w:t>
       </w:r>
-      <w:bookmarkEnd w:id="0"/>
+      <w:bookmarkEnd w:id="1"/>
     </w:p>
     <w:p>
       <w:pPr>
@@ -1494,12 +2020,12 @@
           <w:lang w:val="ru-RU"/>
         </w:rPr>
       </w:pPr>
-      <w:bookmarkStart w:id="1" w:name="_Toc152648358"/>
+      <w:bookmarkStart w:id="2" w:name="_Toc154477312"/>
       <w:r>
         <w:lastRenderedPageBreak/>
         <w:t>Проектирование</w:t>
       </w:r>
-      <w:bookmarkEnd w:id="1"/>
+      <w:bookmarkEnd w:id="2"/>
     </w:p>
     <w:p>
       <w:pPr>
@@ -1638,6 +2164,7 @@
       <w:pPr>
         <w:pStyle w:val="21"/>
       </w:pPr>
+      <w:bookmarkStart w:id="3" w:name="_Toc154477313"/>
       <w:r>
         <w:rPr>
           <w:lang w:val="ru-RU"/>
@@ -1663,7 +2190,11 @@
         <w:t>я</w:t>
       </w:r>
       <w:r>
-        <w:t xml:space="preserve"> списка </w:t>
+        <w:t xml:space="preserve"> списка</w:t>
+      </w:r>
+      <w:bookmarkEnd w:id="3"/>
+      <w:r>
+        <w:t xml:space="preserve"> </w:t>
       </w:r>
     </w:p>
     <w:p>
@@ -1824,12 +2355,14 @@
           <w:lang w:val="ru-RU"/>
         </w:rPr>
       </w:pPr>
+      <w:bookmarkStart w:id="4" w:name="_Toc154477314"/>
       <w:r>
         <w:rPr>
           <w:lang w:val="ru-RU"/>
         </w:rPr>
         <w:t>Сортировка элементов списка по возрастанию</w:t>
       </w:r>
+      <w:bookmarkEnd w:id="4"/>
     </w:p>
     <w:p>
       <w:pPr>
@@ -1895,24 +2428,121 @@
           <w:lang w:val="ru-RU"/>
         </w:rPr>
       </w:pPr>
+      <w:bookmarkStart w:id="5" w:name="_Toc154477315"/>
       <w:r>
         <w:rPr>
           <w:lang w:val="ru-RU"/>
         </w:rPr>
         <w:t>Перечень компьютерных игр</w:t>
       </w:r>
+      <w:bookmarkEnd w:id="5"/>
     </w:p>
     <w:p>
       <w:pPr>
-        <w:rPr>
-          <w:lang w:val="en-US" w:eastAsia="x-none"/>
-        </w:rPr>
-      </w:pPr>
-      <w:r>
-        <w:rPr>
-          <w:lang w:val="en-US" w:eastAsia="x-none"/>
-        </w:rPr>
-        <w:t>No comment</w:t>
+        <w:ind w:firstLine="0"/>
+        <w:rPr>
+          <w:lang w:eastAsia="x-none"/>
+        </w:rPr>
+      </w:pPr>
+      <w:r>
+        <w:rPr>
+          <w:lang w:eastAsia="x-none"/>
+        </w:rPr>
+        <w:t xml:space="preserve">Создала 5 </w:t>
+      </w:r>
+      <w:proofErr w:type="spellStart"/>
+      <w:r>
+        <w:rPr>
+          <w:lang w:eastAsia="x-none"/>
+        </w:rPr>
+        <w:t>хешсета</w:t>
+      </w:r>
+      <w:proofErr w:type="spellEnd"/>
+      <w:r>
+        <w:rPr>
+          <w:lang w:eastAsia="x-none"/>
+        </w:rPr>
+        <w:t>. Все игры в целом, и по одному на 4 студента. Игры, в которые все игр</w:t>
+      </w:r>
+      <w:r>
+        <w:rPr>
+          <w:lang w:eastAsia="x-none"/>
+        </w:rPr>
+        <w:t>а</w:t>
+      </w:r>
+      <w:r>
+        <w:rPr>
+          <w:lang w:eastAsia="x-none"/>
+        </w:rPr>
+        <w:t>ют – пересечение всех множе</w:t>
+      </w:r>
+      <w:proofErr w:type="gramStart"/>
+      <w:r>
+        <w:rPr>
+          <w:lang w:eastAsia="x-none"/>
+        </w:rPr>
+        <w:t>ств ст</w:t>
+      </w:r>
+      <w:proofErr w:type="gramEnd"/>
+      <w:r>
+        <w:rPr>
+          <w:lang w:eastAsia="x-none"/>
+        </w:rPr>
+        <w:t xml:space="preserve">удентов.  Игры, в которые никто не играет – разность из общего </w:t>
+      </w:r>
+      <w:proofErr w:type="spellStart"/>
+      <w:r>
+        <w:rPr>
+          <w:lang w:eastAsia="x-none"/>
+        </w:rPr>
+        <w:t>хешсета</w:t>
+      </w:r>
+      <w:proofErr w:type="spellEnd"/>
+      <w:r>
+        <w:rPr>
+          <w:lang w:eastAsia="x-none"/>
+        </w:rPr>
+        <w:t xml:space="preserve"> игр и студентов. </w:t>
+      </w:r>
+      <w:proofErr w:type="gramStart"/>
+      <w:r>
+        <w:rPr>
+          <w:lang w:eastAsia="x-none"/>
+        </w:rPr>
+        <w:t xml:space="preserve">Игры, в которые играют некоторые студенты – разность всех игр, игр, в которые все играют и игр, в которые никто не играет. </w:t>
+      </w:r>
+      <w:proofErr w:type="gramEnd"/>
+      <w:r>
+        <w:rPr>
+          <w:lang w:eastAsia="x-none"/>
+        </w:rPr>
+        <w:t>После создания кажд</w:t>
+      </w:r>
+      <w:r>
+        <w:rPr>
+          <w:lang w:eastAsia="x-none"/>
+        </w:rPr>
+        <w:t>о</w:t>
+      </w:r>
+      <w:r>
+        <w:rPr>
+          <w:lang w:eastAsia="x-none"/>
+        </w:rPr>
+        <w:t xml:space="preserve">го такого </w:t>
+      </w:r>
+      <w:proofErr w:type="spellStart"/>
+      <w:r>
+        <w:rPr>
+          <w:lang w:eastAsia="x-none"/>
+        </w:rPr>
+        <w:t>хешсета</w:t>
+      </w:r>
+      <w:proofErr w:type="spellEnd"/>
+      <w:r>
+        <w:rPr>
+          <w:lang w:eastAsia="x-none"/>
+        </w:rPr>
+        <w:t>, оно выводится.</w:t>
       </w:r>
     </w:p>
     <w:p>
@@ -1926,44 +2556,177 @@
           <w:lang w:val="ru-RU"/>
         </w:rPr>
       </w:pPr>
+      <w:bookmarkStart w:id="6" w:name="_Toc154477316"/>
       <w:r>
         <w:rPr>
           <w:lang w:val="ru-RU"/>
         </w:rPr>
         <w:t>Глухие согласные буквы, которые не входят в слово</w:t>
       </w:r>
-      <w:bookmarkStart w:id="2" w:name="_GoBack"/>
-      <w:bookmarkEnd w:id="2"/>
+      <w:bookmarkEnd w:id="6"/>
     </w:p>
     <w:p>
       <w:pPr>
+        <w:ind w:firstLine="0"/>
         <w:rPr>
           <w:lang w:eastAsia="x-none"/>
         </w:rPr>
       </w:pPr>
-    </w:p>
-    <w:p>
-      <w:pPr>
-        <w:ind w:firstLine="0"/>
+      <w:r>
         <w:rPr>
           <w:lang w:eastAsia="x-none"/>
         </w:rPr>
-      </w:pPr>
-    </w:p>
-    <w:p>
-      <w:pPr>
-        <w:pStyle w:val="1"/>
-        <w:ind w:firstLine="0"/>
-        <w:rPr>
-          <w:lang w:val="ru-RU"/>
-        </w:rPr>
-      </w:pPr>
-      <w:bookmarkStart w:id="3" w:name="_Toc152648361"/>
-      <w:r>
+        <w:t xml:space="preserve">Создаем </w:t>
+      </w:r>
+      <w:proofErr w:type="spellStart"/>
+      <w:r>
+        <w:rPr>
+          <w:lang w:eastAsia="x-none"/>
+        </w:rPr>
+        <w:t>хешсет</w:t>
+      </w:r>
+      <w:proofErr w:type="spellEnd"/>
+      <w:r>
+        <w:rPr>
+          <w:lang w:eastAsia="x-none"/>
+        </w:rPr>
+        <w:t xml:space="preserve"> из глухих согласных букв. Вызываем метод для заполнения текстового фа</w:t>
+      </w:r>
+      <w:r>
+        <w:rPr>
+          <w:lang w:eastAsia="x-none"/>
+        </w:rPr>
+        <w:t>й</w:t>
+      </w:r>
+      <w:r>
+        <w:rPr>
+          <w:lang w:eastAsia="x-none"/>
+        </w:rPr>
+        <w:t xml:space="preserve">ла текстом. Принцип похож на списки из 1ого и 2ого, выход из цикла через пустую строку. Но вместо записи в список, мы записываем в файл. Далее </w:t>
+      </w:r>
+      <w:proofErr w:type="gramStart"/>
+      <w:r>
+        <w:rPr>
+          <w:lang w:eastAsia="x-none"/>
+        </w:rPr>
+        <w:t>проверяем</w:t>
+      </w:r>
+      <w:proofErr w:type="gramEnd"/>
+      <w:r>
+        <w:rPr>
+          <w:lang w:eastAsia="x-none"/>
+        </w:rPr>
+        <w:t xml:space="preserve"> вызываем метод для проверки наличия букв из заданного </w:t>
+      </w:r>
+      <w:proofErr w:type="spellStart"/>
+      <w:r>
+        <w:rPr>
+          <w:lang w:eastAsia="x-none"/>
+        </w:rPr>
+        <w:t>хешсета</w:t>
+      </w:r>
+      <w:proofErr w:type="spellEnd"/>
+      <w:r>
+        <w:rPr>
+          <w:lang w:eastAsia="x-none"/>
+        </w:rPr>
+        <w:t xml:space="preserve">. Читаем с файла, и посимвольно </w:t>
+      </w:r>
+      <w:proofErr w:type="gramStart"/>
+      <w:r>
+        <w:rPr>
+          <w:lang w:eastAsia="x-none"/>
+        </w:rPr>
+        <w:t>сравниваем</w:t>
+      </w:r>
+      <w:proofErr w:type="gramEnd"/>
+      <w:r>
+        <w:rPr>
+          <w:lang w:eastAsia="x-none"/>
+        </w:rPr>
+        <w:t xml:space="preserve"> есть ли такой символ в </w:t>
+      </w:r>
+      <w:proofErr w:type="spellStart"/>
+      <w:r>
+        <w:rPr>
+          <w:lang w:eastAsia="x-none"/>
+        </w:rPr>
+        <w:t>хешсете</w:t>
+      </w:r>
+      <w:proofErr w:type="spellEnd"/>
+      <w:r>
+        <w:rPr>
+          <w:lang w:eastAsia="x-none"/>
+        </w:rPr>
+        <w:t xml:space="preserve"> (перед этим переведя символ в заглавную букву, чтобы ра</w:t>
+      </w:r>
+      <w:r>
+        <w:rPr>
+          <w:lang w:eastAsia="x-none"/>
+        </w:rPr>
+        <w:t>с</w:t>
+      </w:r>
+      <w:r>
+        <w:rPr>
+          <w:lang w:eastAsia="x-none"/>
+        </w:rPr>
         <w:lastRenderedPageBreak/>
-        <w:t>Тестирование</w:t>
-      </w:r>
-      <w:bookmarkEnd w:id="3"/>
+        <w:t xml:space="preserve">сматривать и маленькие и заглавные буквы для анализа текста). Если такой символ есть в строке, то убираем его из </w:t>
+      </w:r>
+      <w:proofErr w:type="spellStart"/>
+      <w:r>
+        <w:rPr>
+          <w:lang w:eastAsia="x-none"/>
+        </w:rPr>
+        <w:t>хешсета</w:t>
+      </w:r>
+      <w:proofErr w:type="spellEnd"/>
+      <w:r>
+        <w:rPr>
+          <w:lang w:eastAsia="x-none"/>
+        </w:rPr>
+        <w:t xml:space="preserve">. Если осталось 0 элементов </w:t>
+      </w:r>
+      <w:proofErr w:type="spellStart"/>
+      <w:r>
+        <w:rPr>
+          <w:lang w:eastAsia="x-none"/>
+        </w:rPr>
+        <w:t>хешсета</w:t>
+      </w:r>
+      <w:proofErr w:type="spellEnd"/>
+      <w:r>
+        <w:rPr>
+          <w:lang w:eastAsia="x-none"/>
+        </w:rPr>
+        <w:t>, то выводим сообщ</w:t>
+      </w:r>
+      <w:r>
+        <w:rPr>
+          <w:lang w:eastAsia="x-none"/>
+        </w:rPr>
+        <w:t>е</w:t>
+      </w:r>
+      <w:r>
+        <w:rPr>
+          <w:lang w:eastAsia="x-none"/>
+        </w:rPr>
+        <w:t xml:space="preserve">ние о том, что мы все буквы использовали, в ином случае будет </w:t>
+      </w:r>
+      <w:proofErr w:type="gramStart"/>
+      <w:r>
+        <w:rPr>
+          <w:lang w:eastAsia="x-none"/>
+        </w:rPr>
+        <w:t>выводится</w:t>
+      </w:r>
+      <w:proofErr w:type="gramEnd"/>
+      <w:r>
+        <w:rPr>
+          <w:lang w:eastAsia="x-none"/>
+        </w:rPr>
+        <w:t xml:space="preserve"> сообщение с отображением оставшихся согласных.</w:t>
+      </w:r>
     </w:p>
     <w:p>
       <w:pPr>
@@ -1972,29 +2735,219 @@
           <w:ilvl w:val="1"/>
           <w:numId w:val="1"/>
         </w:numPr>
-      </w:pPr>
-      <w:bookmarkStart w:id="4" w:name="_Toc152648362"/>
-      <w:r>
         <w:rPr>
           <w:lang w:val="ru-RU"/>
         </w:rPr>
-        <w:t>Класс со строковым полем</w:t>
-      </w:r>
-      <w:bookmarkEnd w:id="4"/>
+      </w:pPr>
+      <w:bookmarkStart w:id="7" w:name="_Toc154477317"/>
+      <w:r>
+        <w:rPr>
+          <w:lang w:val="ru-RU"/>
+        </w:rPr>
+        <w:t xml:space="preserve">Городская олимпиада по информатике. </w:t>
+      </w:r>
+      <w:proofErr w:type="spellStart"/>
+      <w:r>
+        <w:rPr>
+          <w:lang w:val="ru-RU"/>
+        </w:rPr>
+        <w:t>Высокобальники</w:t>
+      </w:r>
+      <w:proofErr w:type="spellEnd"/>
+      <w:r>
+        <w:rPr>
+          <w:lang w:val="ru-RU"/>
+        </w:rPr>
+        <w:t>.</w:t>
+      </w:r>
+      <w:bookmarkEnd w:id="7"/>
     </w:p>
     <w:p>
       <w:pPr>
-        <w:pStyle w:val="picture-title"/>
-      </w:pPr>
-      <w:r>
-        <w:rPr>
-          <w:noProof/>
-          <w:lang w:eastAsia="ru-RU" w:bidi="ar-SA"/>
-        </w:rPr>
+        <w:ind w:firstLine="0"/>
+        <w:rPr>
+          <w:lang w:eastAsia="x-none"/>
+        </w:rPr>
+      </w:pPr>
+      <w:r>
+        <w:rPr>
+          <w:lang w:eastAsia="x-none"/>
+        </w:rPr>
+        <w:t xml:space="preserve">Для начала создается </w:t>
+      </w:r>
+      <w:r>
+        <w:rPr>
+          <w:lang w:eastAsia="x-none"/>
+        </w:rPr>
+        <w:t xml:space="preserve">словарь и считывается с файла для него информация. Проверяется на то, чтобы первая строка была числом, так как она обозначается количество </w:t>
+      </w:r>
+      <w:proofErr w:type="spellStart"/>
+      <w:r>
+        <w:rPr>
+          <w:lang w:eastAsia="x-none"/>
+        </w:rPr>
+        <w:t>послеующих</w:t>
+      </w:r>
+      <w:proofErr w:type="spellEnd"/>
+      <w:r>
+        <w:rPr>
+          <w:lang w:eastAsia="x-none"/>
+        </w:rPr>
+        <w:t xml:space="preserve"> строк. Также проверяется чтобы, это число было в </w:t>
+      </w:r>
+      <w:proofErr w:type="spellStart"/>
+      <w:r>
+        <w:rPr>
+          <w:lang w:eastAsia="x-none"/>
+        </w:rPr>
+        <w:t>диапозоне</w:t>
+      </w:r>
+      <w:proofErr w:type="spellEnd"/>
+      <w:r>
+        <w:rPr>
+          <w:lang w:eastAsia="x-none"/>
+        </w:rPr>
+        <w:t xml:space="preserve"> от 1 до 250 (по заданию). Далее считываются строки, если встречается </w:t>
+      </w:r>
+      <w:proofErr w:type="gramStart"/>
+      <w:r>
+        <w:rPr>
+          <w:lang w:eastAsia="x-none"/>
+        </w:rPr>
+        <w:t>пустая</w:t>
+      </w:r>
+      <w:proofErr w:type="gramEnd"/>
+      <w:r>
+        <w:rPr>
+          <w:lang w:eastAsia="x-none"/>
+        </w:rPr>
+        <w:t>, выходим. Далее пытаемся разделить пол</w:t>
+      </w:r>
+      <w:r>
+        <w:rPr>
+          <w:lang w:eastAsia="x-none"/>
+        </w:rPr>
+        <w:t>у</w:t>
+      </w:r>
+      <w:r>
+        <w:rPr>
+          <w:lang w:eastAsia="x-none"/>
+        </w:rPr>
+        <w:t>чившуюся строку на 5 частей. Не получается? Выходим. Получившаяся первая строка бол</w:t>
+      </w:r>
+      <w:r>
+        <w:rPr>
+          <w:lang w:eastAsia="x-none"/>
+        </w:rPr>
+        <w:t>ь</w:t>
+      </w:r>
+      <w:r>
+        <w:rPr>
+          <w:lang w:eastAsia="x-none"/>
+        </w:rPr>
+        <w:t>ше 20? В</w:t>
+      </w:r>
+      <w:r>
+        <w:rPr>
+          <w:lang w:eastAsia="x-none"/>
+        </w:rPr>
+        <w:t>ы</w:t>
+      </w:r>
+      <w:r>
+        <w:rPr>
+          <w:lang w:eastAsia="x-none"/>
+        </w:rPr>
+        <w:t xml:space="preserve">ходим. Второй строка больше 15? Выходим. После можно и объединить в одну строку. Она будет ключом для нашего словаря. Оставшиеся  три элемента массива пытаемся преобразовать в </w:t>
+      </w:r>
+      <w:proofErr w:type="spellStart"/>
+      <w:r>
+        <w:rPr>
+          <w:lang w:eastAsia="x-none"/>
+        </w:rPr>
+        <w:t>целочисленнное</w:t>
+      </w:r>
+      <w:proofErr w:type="spellEnd"/>
+      <w:r>
+        <w:rPr>
+          <w:lang w:eastAsia="x-none"/>
+        </w:rPr>
+        <w:t xml:space="preserve"> значение от 0 до 25. Не получилось? Выходим. Если все было хорошо, все три числа складываем. Это и становится нашим значением для словаря. Далее если наш метод не вернул нуль, пытаемся найти ученика, набравший максимальный балл. Проходимся по элементам в словаре, </w:t>
+      </w:r>
+      <w:r>
+        <w:rPr>
+          <w:lang w:eastAsia="x-none"/>
+        </w:rPr>
+        <w:t>и ищем максимальное значение. Запоминаем и по итогу выводим всех, у кого это максимальное значение набрано.</w:t>
+      </w:r>
+    </w:p>
+    <w:p>
+      <w:pPr>
+        <w:pStyle w:val="1"/>
+        <w:ind w:firstLine="0"/>
+        <w:rPr>
+          <w:lang w:val="ru-RU"/>
+        </w:rPr>
+      </w:pPr>
+      <w:bookmarkStart w:id="8" w:name="_Toc154477318"/>
+      <w:r>
+        <w:lastRenderedPageBreak/>
+        <w:t>Тестирование</w:t>
+      </w:r>
+      <w:bookmarkEnd w:id="8"/>
+    </w:p>
+    <w:p>
+      <w:pPr>
+        <w:pStyle w:val="21"/>
+        <w:numPr>
+          <w:ilvl w:val="1"/>
+          <w:numId w:val="1"/>
+        </w:numPr>
+      </w:pPr>
+      <w:bookmarkStart w:id="9" w:name="_Toc154477319"/>
+      <w:r>
+        <w:rPr>
+          <w:lang w:val="ru-RU"/>
+        </w:rPr>
+        <w:t>Замена</w:t>
+      </w:r>
+      <w:r>
+        <w:t xml:space="preserve"> перво</w:t>
+      </w:r>
+      <w:r>
+        <w:rPr>
+          <w:lang w:val="ru-RU"/>
+        </w:rPr>
+        <w:t>го</w:t>
+      </w:r>
+      <w:r>
+        <w:t xml:space="preserve"> вхождени</w:t>
+      </w:r>
+      <w:r>
+        <w:rPr>
+          <w:lang w:val="ru-RU"/>
+        </w:rPr>
+        <w:t>я</w:t>
+      </w:r>
+      <w:r>
+        <w:t xml:space="preserve"> списка</w:t>
+      </w:r>
+      <w:bookmarkEnd w:id="9"/>
+      <w:r>
+        <w:t xml:space="preserve"> </w:t>
+      </w:r>
+    </w:p>
+    <w:p>
+      <w:pPr>
+        <w:pStyle w:val="picture"/>
+        <w:rPr>
+          <w:lang w:val="ru-RU"/>
+        </w:rPr>
+      </w:pPr>
+      <w:r>
         <w:drawing>
-          <wp:inline distT="0" distB="0" distL="0" distR="0" wp14:anchorId="3CEF87DD" wp14:editId="4C3C00CD">
-            <wp:extent cx="5649114" cy="685896"/>
-            <wp:effectExtent l="0" t="0" r="0" b="0"/>
+          <wp:inline distT="0" distB="0" distL="0" distR="0" wp14:anchorId="2D4BFE08" wp14:editId="575D3659">
+            <wp:extent cx="4252217" cy="2703443"/>
+            <wp:effectExtent l="0" t="0" r="0" b="1905"/>
             <wp:docPr id="1" name="Рисунок 1"/>
             <wp:cNvGraphicFramePr>
               <a:graphicFrameLocks xmlns:a="http://schemas.openxmlformats.org/drawingml/2006/main" noChangeAspect="1"/>
@@ -2015,7 +2968,7 @@
                   <pic:spPr>
                     <a:xfrm>
                       <a:off x="0" y="0"/>
-                      <a:ext cx="5649114" cy="685896"/>
+                      <a:ext cx="4263221" cy="2710439"/>
                     </a:xfrm>
                     <a:prstGeom prst="rect">
                       <a:avLst/>
@@ -2033,7 +2986,7 @@
         <w:pStyle w:val="picture-title"/>
       </w:pPr>
       <w:r>
-        <w:t>1ый тест</w:t>
+        <w:t>Тест 1</w:t>
       </w:r>
     </w:p>
     <w:p>
@@ -2043,21 +2996,12 @@
           <w:lang w:val="ru-RU"/>
         </w:rPr>
       </w:pPr>
-    </w:p>
-    <w:p>
-      <w:pPr>
-        <w:pStyle w:val="picture-title"/>
-      </w:pPr>
-      <w:r>
-        <w:rPr>
-          <w:noProof/>
-          <w:lang w:eastAsia="ru-RU" w:bidi="ar-SA"/>
-        </w:rPr>
+      <w:r>
         <w:drawing>
-          <wp:inline distT="0" distB="0" distL="0" distR="0" wp14:anchorId="38ED5E91" wp14:editId="2895EC59">
-            <wp:extent cx="5744377" cy="847843"/>
-            <wp:effectExtent l="0" t="0" r="8890" b="9525"/>
-            <wp:docPr id="10" name="Рисунок 10"/>
+          <wp:inline distT="0" distB="0" distL="0" distR="0" wp14:anchorId="790FC2D0" wp14:editId="6FC4C25F">
+            <wp:extent cx="4506441" cy="3411109"/>
+            <wp:effectExtent l="0" t="0" r="8890" b="0"/>
+            <wp:docPr id="3" name="Рисунок 3"/>
             <wp:cNvGraphicFramePr>
               <a:graphicFrameLocks xmlns:a="http://schemas.openxmlformats.org/drawingml/2006/main" noChangeAspect="1"/>
             </wp:cNvGraphicFramePr>
@@ -2077,7 +3021,7 @@
                   <pic:spPr>
                     <a:xfrm>
                       <a:off x="0" y="0"/>
-                      <a:ext cx="5744377" cy="847843"/>
+                      <a:ext cx="4504694" cy="3409786"/>
                     </a:xfrm>
                     <a:prstGeom prst="rect">
                       <a:avLst/>
@@ -2095,7 +3039,7 @@
         <w:pStyle w:val="picture-title"/>
       </w:pPr>
       <w:r>
-        <w:t>2ой тест</w:t>
+        <w:t>2 тест</w:t>
       </w:r>
     </w:p>
     <w:p>
@@ -2105,25 +3049,13 @@
           <w:lang w:val="ru-RU"/>
         </w:rPr>
       </w:pPr>
-    </w:p>
-    <w:p>
-      <w:pPr>
-        <w:pStyle w:val="picture-title"/>
-        <w:rPr>
-          <w:noProof/>
-          <w:lang w:eastAsia="ru-RU" w:bidi="ar-SA"/>
-        </w:rPr>
-      </w:pPr>
-      <w:r>
-        <w:rPr>
-          <w:noProof/>
-          <w:lang w:eastAsia="ru-RU" w:bidi="ar-SA"/>
-        </w:rPr>
+      <w:r>
+        <w:lastRenderedPageBreak/>
         <w:drawing>
-          <wp:inline distT="0" distB="0" distL="0" distR="0" wp14:anchorId="027DF700" wp14:editId="0CA1A63E">
-            <wp:extent cx="5715798" cy="1667108"/>
-            <wp:effectExtent l="0" t="0" r="0" b="9525"/>
-            <wp:docPr id="11" name="Рисунок 11"/>
+          <wp:inline distT="0" distB="0" distL="0" distR="0" wp14:anchorId="2D84AD56" wp14:editId="314C35D5">
+            <wp:extent cx="4619708" cy="2851260"/>
+            <wp:effectExtent l="0" t="0" r="0" b="6350"/>
+            <wp:docPr id="4" name="Рисунок 4"/>
             <wp:cNvGraphicFramePr>
               <a:graphicFrameLocks xmlns:a="http://schemas.openxmlformats.org/drawingml/2006/main" noChangeAspect="1"/>
             </wp:cNvGraphicFramePr>
@@ -2143,7 +3075,7 @@
                   <pic:spPr>
                     <a:xfrm>
                       <a:off x="0" y="0"/>
-                      <a:ext cx="5715798" cy="1667108"/>
+                      <a:ext cx="4620250" cy="2851594"/>
                     </a:xfrm>
                     <a:prstGeom prst="rect">
                       <a:avLst/>
@@ -2161,31 +3093,42 @@
         <w:pStyle w:val="picture-title"/>
       </w:pPr>
       <w:r>
-        <w:t>3ий тест</w:t>
+        <w:t>3 тест</w:t>
       </w:r>
     </w:p>
     <w:p>
       <w:pPr>
-        <w:pStyle w:val="picture"/>
+        <w:pStyle w:val="21"/>
+        <w:numPr>
+          <w:ilvl w:val="1"/>
+          <w:numId w:val="1"/>
+        </w:numPr>
         <w:rPr>
           <w:lang w:val="ru-RU"/>
         </w:rPr>
       </w:pPr>
+      <w:bookmarkStart w:id="10" w:name="_Toc154477320"/>
+      <w:r>
+        <w:rPr>
+          <w:lang w:val="ru-RU"/>
+        </w:rPr>
+        <w:t>Сортировка элементов списка по возрастанию</w:t>
+      </w:r>
+      <w:bookmarkEnd w:id="10"/>
     </w:p>
     <w:p>
       <w:pPr>
-        <w:pStyle w:val="picture-title"/>
-      </w:pPr>
-      <w:r>
-        <w:rPr>
-          <w:noProof/>
-          <w:lang w:eastAsia="ru-RU" w:bidi="ar-SA"/>
-        </w:rPr>
+        <w:pStyle w:val="picture"/>
+        <w:rPr>
+          <w:lang w:val="ru-RU"/>
+        </w:rPr>
+      </w:pPr>
+      <w:r>
         <w:drawing>
-          <wp:inline distT="0" distB="0" distL="0" distR="0" wp14:anchorId="6E82396A" wp14:editId="2CED99CB">
-            <wp:extent cx="5687219" cy="781159"/>
-            <wp:effectExtent l="0" t="0" r="8890" b="0"/>
-            <wp:docPr id="12" name="Рисунок 12"/>
+          <wp:inline distT="0" distB="0" distL="0" distR="0" wp14:anchorId="62167C11" wp14:editId="13A27D55">
+            <wp:extent cx="5240475" cy="2425795"/>
+            <wp:effectExtent l="0" t="0" r="0" b="0"/>
+            <wp:docPr id="5" name="Рисунок 5"/>
             <wp:cNvGraphicFramePr>
               <a:graphicFrameLocks xmlns:a="http://schemas.openxmlformats.org/drawingml/2006/main" noChangeAspect="1"/>
             </wp:cNvGraphicFramePr>
@@ -2205,7 +3148,7 @@
                   <pic:spPr>
                     <a:xfrm>
                       <a:off x="0" y="0"/>
-                      <a:ext cx="5687219" cy="781159"/>
+                      <a:ext cx="5244770" cy="2427783"/>
                     </a:xfrm>
                     <a:prstGeom prst="rect">
                       <a:avLst/>
@@ -2223,24 +3166,19 @@
         <w:pStyle w:val="picture-title"/>
       </w:pPr>
       <w:r>
-        <w:t>4ый тест</w:t>
+        <w:t>1 тест</w:t>
       </w:r>
     </w:p>
-    <w:p/>
     <w:p>
       <w:pPr>
-        <w:pStyle w:val="picture-title"/>
-      </w:pPr>
-      <w:r>
-        <w:rPr>
-          <w:noProof/>
-          <w:lang w:eastAsia="ru-RU" w:bidi="ar-SA"/>
-        </w:rPr>
+        <w:pStyle w:val="picture"/>
+      </w:pPr>
+      <w:r>
         <w:drawing>
-          <wp:inline distT="0" distB="0" distL="0" distR="0" wp14:anchorId="74196EEC" wp14:editId="256581E9">
-            <wp:extent cx="5811061" cy="866896"/>
-            <wp:effectExtent l="0" t="0" r="0" b="9525"/>
-            <wp:docPr id="17" name="Рисунок 17"/>
+          <wp:inline distT="0" distB="0" distL="0" distR="0" wp14:anchorId="16C6BF68" wp14:editId="61A9AE34">
+            <wp:extent cx="5416928" cy="2559469"/>
+            <wp:effectExtent l="0" t="0" r="0" b="0"/>
+            <wp:docPr id="6" name="Рисунок 6"/>
             <wp:cNvGraphicFramePr>
               <a:graphicFrameLocks xmlns:a="http://schemas.openxmlformats.org/drawingml/2006/main" noChangeAspect="1"/>
             </wp:cNvGraphicFramePr>
@@ -2260,7 +3198,7 @@
                   <pic:spPr>
                     <a:xfrm>
                       <a:off x="0" y="0"/>
-                      <a:ext cx="5811061" cy="866896"/>
+                      <a:ext cx="5427072" cy="2564262"/>
                     </a:xfrm>
                     <a:prstGeom prst="rect">
                       <a:avLst/>
@@ -2278,10 +3216,13 @@
         <w:pStyle w:val="picture-title"/>
       </w:pPr>
       <w:r>
-        <w:t>5</w:t>
-      </w:r>
-      <w:r>
-        <w:t>ый тест</w:t>
+        <w:rPr>
+          <w:lang w:val="en-US"/>
+        </w:rPr>
+        <w:t xml:space="preserve">2 </w:t>
+      </w:r>
+      <w:r>
+        <w:t>тест</w:t>
       </w:r>
     </w:p>
     <w:p>
@@ -2291,21 +3232,13 @@
           <w:lang w:val="ru-RU"/>
         </w:rPr>
       </w:pPr>
-    </w:p>
-    <w:p>
-      <w:pPr>
-        <w:pStyle w:val="picture-title"/>
-      </w:pPr>
-      <w:r>
-        <w:rPr>
-          <w:noProof/>
-          <w:lang w:eastAsia="ru-RU" w:bidi="ar-SA"/>
-        </w:rPr>
+      <w:r>
+        <w:lastRenderedPageBreak/>
         <w:drawing>
-          <wp:inline distT="0" distB="0" distL="0" distR="0" wp14:anchorId="402C69BA" wp14:editId="02E0D3EC">
-            <wp:extent cx="5658640" cy="4286849"/>
-            <wp:effectExtent l="0" t="0" r="0" b="0"/>
-            <wp:docPr id="18" name="Рисунок 18"/>
+          <wp:inline distT="0" distB="0" distL="0" distR="0" wp14:anchorId="7951C92F" wp14:editId="519FF860">
+            <wp:extent cx="5176299" cy="1845282"/>
+            <wp:effectExtent l="0" t="0" r="5715" b="3175"/>
+            <wp:docPr id="7" name="Рисунок 7"/>
             <wp:cNvGraphicFramePr>
               <a:graphicFrameLocks xmlns:a="http://schemas.openxmlformats.org/drawingml/2006/main" noChangeAspect="1"/>
             </wp:cNvGraphicFramePr>
@@ -2325,7 +3258,7 @@
                   <pic:spPr>
                     <a:xfrm>
                       <a:off x="0" y="0"/>
-                      <a:ext cx="5658640" cy="4286849"/>
+                      <a:ext cx="5174292" cy="1844566"/>
                     </a:xfrm>
                     <a:prstGeom prst="rect">
                       <a:avLst/>
@@ -2343,35 +3276,42 @@
         <w:pStyle w:val="picture-title"/>
       </w:pPr>
       <w:r>
-        <w:t>6ой тест</w:t>
+        <w:t>3 тест</w:t>
       </w:r>
     </w:p>
     <w:p>
       <w:pPr>
-        <w:pStyle w:val="picture"/>
+        <w:pStyle w:val="21"/>
+        <w:numPr>
+          <w:ilvl w:val="1"/>
+          <w:numId w:val="1"/>
+        </w:numPr>
         <w:rPr>
           <w:lang w:val="ru-RU"/>
         </w:rPr>
       </w:pPr>
+      <w:bookmarkStart w:id="11" w:name="_Toc154477321"/>
+      <w:r>
+        <w:rPr>
+          <w:lang w:val="ru-RU"/>
+        </w:rPr>
+        <w:t>Перечень компьютерных игр</w:t>
+      </w:r>
+      <w:bookmarkEnd w:id="11"/>
     </w:p>
     <w:p>
       <w:pPr>
-        <w:pStyle w:val="picture-title"/>
-        <w:rPr>
-          <w:noProof/>
-          <w:lang w:eastAsia="ru-RU" w:bidi="ar-SA"/>
-        </w:rPr>
-      </w:pPr>
-      <w:r>
-        <w:rPr>
-          <w:noProof/>
-          <w:lang w:eastAsia="ru-RU" w:bidi="ar-SA"/>
-        </w:rPr>
+        <w:pStyle w:val="picture"/>
+        <w:rPr>
+          <w:lang w:val="ru-RU"/>
+        </w:rPr>
+      </w:pPr>
+      <w:r>
         <w:drawing>
-          <wp:inline distT="0" distB="0" distL="0" distR="0" wp14:anchorId="167D0B38" wp14:editId="56243221">
-            <wp:extent cx="5668166" cy="628738"/>
+          <wp:inline distT="0" distB="0" distL="0" distR="0" wp14:anchorId="595B3081" wp14:editId="1A60AE97">
+            <wp:extent cx="6120130" cy="634184"/>
             <wp:effectExtent l="0" t="0" r="0" b="0"/>
-            <wp:docPr id="19" name="Рисунок 19"/>
+            <wp:docPr id="36" name="Рисунок 36"/>
             <wp:cNvGraphicFramePr>
               <a:graphicFrameLocks xmlns:a="http://schemas.openxmlformats.org/drawingml/2006/main" noChangeAspect="1"/>
             </wp:cNvGraphicFramePr>
@@ -2391,7 +3331,7 @@
                   <pic:spPr>
                     <a:xfrm>
                       <a:off x="0" y="0"/>
-                      <a:ext cx="5668166" cy="628738"/>
+                      <a:ext cx="6120130" cy="634184"/>
                     </a:xfrm>
                     <a:prstGeom prst="rect">
                       <a:avLst/>
@@ -2406,34 +3346,17 @@
     </w:p>
     <w:p>
       <w:pPr>
-        <w:pStyle w:val="picture-title"/>
-      </w:pPr>
-      <w:r>
-        <w:t>7ой тест</w:t>
-      </w:r>
-    </w:p>
-    <w:p>
-      <w:pPr>
         <w:pStyle w:val="picture"/>
         <w:rPr>
           <w:lang w:val="ru-RU"/>
         </w:rPr>
       </w:pPr>
-    </w:p>
-    <w:p>
-      <w:pPr>
-        <w:pStyle w:val="picture-title"/>
-      </w:pPr>
-      <w:r>
-        <w:rPr>
-          <w:noProof/>
-          <w:lang w:eastAsia="ru-RU" w:bidi="ar-SA"/>
-        </w:rPr>
+      <w:r>
         <w:drawing>
-          <wp:inline distT="0" distB="0" distL="0" distR="0" wp14:anchorId="7A94AA9B" wp14:editId="55458E3E">
-            <wp:extent cx="6120130" cy="2886043"/>
-            <wp:effectExtent l="0" t="0" r="0" b="0"/>
-            <wp:docPr id="20" name="Рисунок 20"/>
+          <wp:inline distT="0" distB="0" distL="0" distR="0" wp14:anchorId="69F236A0" wp14:editId="0C26878C">
+            <wp:extent cx="6120130" cy="2606851"/>
+            <wp:effectExtent l="0" t="0" r="0" b="3175"/>
+            <wp:docPr id="37" name="Рисунок 37"/>
             <wp:cNvGraphicFramePr>
               <a:graphicFrameLocks xmlns:a="http://schemas.openxmlformats.org/drawingml/2006/main" noChangeAspect="1"/>
             </wp:cNvGraphicFramePr>
@@ -2453,7 +3376,7 @@
                   <pic:spPr>
                     <a:xfrm>
                       <a:off x="0" y="0"/>
-                      <a:ext cx="6120130" cy="2886043"/>
+                      <a:ext cx="6120130" cy="2606851"/>
                     </a:xfrm>
                     <a:prstGeom prst="rect">
                       <a:avLst/>
@@ -2471,58 +3394,20 @@
         <w:pStyle w:val="picture-title"/>
       </w:pPr>
       <w:r>
-        <w:t>8ой тест</w:t>
+        <w:t>Тест 1</w:t>
       </w:r>
     </w:p>
     <w:p>
       <w:pPr>
-        <w:ind w:firstLine="0"/>
-      </w:pPr>
-    </w:p>
-    <w:p>
-      <w:pPr>
-        <w:pStyle w:val="21"/>
-        <w:numPr>
-          <w:ilvl w:val="1"/>
-          <w:numId w:val="1"/>
-        </w:numPr>
-        <w:rPr>
-          <w:lang w:val="ru-RU"/>
-        </w:rPr>
-      </w:pPr>
-      <w:bookmarkStart w:id="5" w:name="_Toc152648363"/>
-      <w:r>
-        <w:rPr>
-          <w:lang w:val="ru-RU"/>
-        </w:rPr>
-        <w:t xml:space="preserve">Класс </w:t>
-      </w:r>
-      <w:r>
-        <w:rPr>
-          <w:lang w:val="en-US"/>
-        </w:rPr>
-        <w:t>Money</w:t>
-      </w:r>
-      <w:bookmarkEnd w:id="5"/>
-    </w:p>
-    <w:p>
-      <w:pPr>
-        <w:pStyle w:val="picture-title"/>
-        <w:rPr>
-          <w:noProof/>
-          <w:lang w:eastAsia="ru-RU" w:bidi="ar-SA"/>
-        </w:rPr>
-      </w:pPr>
-      <w:r>
-        <w:rPr>
-          <w:noProof/>
-          <w:lang w:eastAsia="ru-RU" w:bidi="ar-SA"/>
-        </w:rPr>
+        <w:pStyle w:val="picture"/>
+      </w:pPr>
+      <w:r>
+        <w:lastRenderedPageBreak/>
         <w:drawing>
-          <wp:inline distT="0" distB="0" distL="0" distR="0" wp14:anchorId="63A3D245" wp14:editId="440BF26A">
-            <wp:extent cx="2838846" cy="466790"/>
-            <wp:effectExtent l="0" t="0" r="0" b="9525"/>
-            <wp:docPr id="21" name="Рисунок 21"/>
+          <wp:inline distT="0" distB="0" distL="0" distR="0" wp14:anchorId="04FD6E61" wp14:editId="098040F4">
+            <wp:extent cx="6120130" cy="595653"/>
+            <wp:effectExtent l="0" t="0" r="0" b="0"/>
+            <wp:docPr id="43" name="Рисунок 43"/>
             <wp:cNvGraphicFramePr>
               <a:graphicFrameLocks xmlns:a="http://schemas.openxmlformats.org/drawingml/2006/main" noChangeAspect="1"/>
             </wp:cNvGraphicFramePr>
@@ -2542,7 +3427,7 @@
                   <pic:spPr>
                     <a:xfrm>
                       <a:off x="0" y="0"/>
-                      <a:ext cx="2838846" cy="466790"/>
+                      <a:ext cx="6120130" cy="595653"/>
                     </a:xfrm>
                     <a:prstGeom prst="rect">
                       <a:avLst/>
@@ -2557,38 +3442,17 @@
     </w:p>
     <w:p>
       <w:pPr>
-        <w:pStyle w:val="picture-title"/>
-      </w:pPr>
-      <w:r>
-        <w:t>1ый тест</w:t>
-      </w:r>
-    </w:p>
-    <w:p>
-      <w:pPr>
         <w:pStyle w:val="picture"/>
         <w:rPr>
           <w:lang w:val="ru-RU"/>
         </w:rPr>
       </w:pPr>
-    </w:p>
-    <w:p>
-      <w:pPr>
-        <w:pStyle w:val="picture-title"/>
-        <w:rPr>
-          <w:noProof/>
-          <w:lang w:eastAsia="ru-RU" w:bidi="ar-SA"/>
-        </w:rPr>
-      </w:pPr>
-      <w:r>
-        <w:rPr>
-          <w:noProof/>
-          <w:lang w:eastAsia="ru-RU" w:bidi="ar-SA"/>
-        </w:rPr>
+      <w:r>
         <w:drawing>
-          <wp:inline distT="0" distB="0" distL="0" distR="0" wp14:anchorId="246E510F" wp14:editId="22F1F8E7">
-            <wp:extent cx="3391374" cy="695422"/>
+          <wp:inline distT="0" distB="0" distL="0" distR="0" wp14:anchorId="480BC43E" wp14:editId="06746015">
+            <wp:extent cx="6120130" cy="2410405"/>
             <wp:effectExtent l="0" t="0" r="0" b="9525"/>
-            <wp:docPr id="22" name="Рисунок 22"/>
+            <wp:docPr id="45" name="Рисунок 45"/>
             <wp:cNvGraphicFramePr>
               <a:graphicFrameLocks xmlns:a="http://schemas.openxmlformats.org/drawingml/2006/main" noChangeAspect="1"/>
             </wp:cNvGraphicFramePr>
@@ -2608,7 +3472,7 @@
                   <pic:spPr>
                     <a:xfrm>
                       <a:off x="0" y="0"/>
-                      <a:ext cx="3391374" cy="695422"/>
+                      <a:ext cx="6120130" cy="2410405"/>
                     </a:xfrm>
                     <a:prstGeom prst="rect">
                       <a:avLst/>
@@ -2626,35 +3490,42 @@
         <w:pStyle w:val="picture-title"/>
       </w:pPr>
       <w:r>
-        <w:t>2ой тест</w:t>
+        <w:t>Тест 2</w:t>
       </w:r>
     </w:p>
     <w:p>
       <w:pPr>
-        <w:pStyle w:val="picture"/>
+        <w:pStyle w:val="21"/>
+        <w:numPr>
+          <w:ilvl w:val="1"/>
+          <w:numId w:val="1"/>
+        </w:numPr>
         <w:rPr>
           <w:lang w:val="ru-RU"/>
         </w:rPr>
       </w:pPr>
+      <w:bookmarkStart w:id="12" w:name="_Toc154477322"/>
+      <w:r>
+        <w:rPr>
+          <w:lang w:val="ru-RU"/>
+        </w:rPr>
+        <w:t>Глухие согласные буквы, которые не входят в слово</w:t>
+      </w:r>
+      <w:bookmarkEnd w:id="12"/>
     </w:p>
     <w:p>
       <w:pPr>
-        <w:pStyle w:val="picture-title"/>
-        <w:rPr>
-          <w:noProof/>
-          <w:lang w:val="en-US" w:eastAsia="ru-RU" w:bidi="ar-SA"/>
-        </w:rPr>
-      </w:pPr>
-      <w:r>
-        <w:rPr>
-          <w:noProof/>
-          <w:lang w:eastAsia="ru-RU" w:bidi="ar-SA"/>
-        </w:rPr>
+        <w:pStyle w:val="picture"/>
+        <w:rPr>
+          <w:lang w:val="ru-RU"/>
+        </w:rPr>
+      </w:pPr>
+      <w:r>
         <w:drawing>
-          <wp:inline distT="0" distB="0" distL="0" distR="0" wp14:anchorId="1BB06DFB" wp14:editId="5A77FF16">
-            <wp:extent cx="5410956" cy="2457793"/>
-            <wp:effectExtent l="0" t="0" r="0" b="0"/>
-            <wp:docPr id="23" name="Рисунок 23"/>
+          <wp:inline distT="0" distB="0" distL="0" distR="0" wp14:anchorId="5E866AB0" wp14:editId="65B7D972">
+            <wp:extent cx="6120130" cy="1539981"/>
+            <wp:effectExtent l="0" t="0" r="0" b="3175"/>
+            <wp:docPr id="8" name="Рисунок 8"/>
             <wp:cNvGraphicFramePr>
               <a:graphicFrameLocks xmlns:a="http://schemas.openxmlformats.org/drawingml/2006/main" noChangeAspect="1"/>
             </wp:cNvGraphicFramePr>
@@ -2674,7 +3545,7 @@
                   <pic:spPr>
                     <a:xfrm>
                       <a:off x="0" y="0"/>
-                      <a:ext cx="5410956" cy="2457793"/>
+                      <a:ext cx="6120130" cy="1539981"/>
                     </a:xfrm>
                     <a:prstGeom prst="rect">
                       <a:avLst/>
@@ -2692,7 +3563,7 @@
         <w:pStyle w:val="picture-title"/>
       </w:pPr>
       <w:r>
-        <w:t>3ий тест</w:t>
+        <w:t>1 тест</w:t>
       </w:r>
     </w:p>
     <w:p>
@@ -2702,25 +3573,12 @@
           <w:lang w:val="ru-RU"/>
         </w:rPr>
       </w:pPr>
-    </w:p>
-    <w:p>
-      <w:pPr>
-        <w:pStyle w:val="picture-title"/>
-        <w:rPr>
-          <w:noProof/>
-          <w:lang w:val="en-US" w:eastAsia="ru-RU" w:bidi="ar-SA"/>
-        </w:rPr>
-      </w:pPr>
-      <w:r>
-        <w:rPr>
-          <w:noProof/>
-          <w:lang w:eastAsia="ru-RU" w:bidi="ar-SA"/>
-        </w:rPr>
+      <w:r>
         <w:drawing>
-          <wp:inline distT="0" distB="0" distL="0" distR="0" wp14:anchorId="590A3FB4" wp14:editId="5B7C51F8">
-            <wp:extent cx="4344007" cy="1038370"/>
-            <wp:effectExtent l="0" t="0" r="0" b="9525"/>
-            <wp:docPr id="24" name="Рисунок 24"/>
+          <wp:inline distT="0" distB="0" distL="0" distR="0" wp14:anchorId="5B52478D" wp14:editId="796353E7">
+            <wp:extent cx="6120130" cy="1174251"/>
+            <wp:effectExtent l="0" t="0" r="0" b="6985"/>
+            <wp:docPr id="9" name="Рисунок 9"/>
             <wp:cNvGraphicFramePr>
               <a:graphicFrameLocks xmlns:a="http://schemas.openxmlformats.org/drawingml/2006/main" noChangeAspect="1"/>
             </wp:cNvGraphicFramePr>
@@ -2740,7 +3598,7 @@
                   <pic:spPr>
                     <a:xfrm>
                       <a:off x="0" y="0"/>
-                      <a:ext cx="4344007" cy="1038370"/>
+                      <a:ext cx="6120130" cy="1174251"/>
                     </a:xfrm>
                     <a:prstGeom prst="rect">
                       <a:avLst/>
@@ -2756,29 +3614,24 @@
     <w:p>
       <w:pPr>
         <w:pStyle w:val="picture-title"/>
-        <w:rPr>
-          <w:lang w:val="en-US"/>
-        </w:rPr>
-      </w:pPr>
-      <w:r>
-        <w:t>4ый тест</w:t>
+      </w:pPr>
+      <w:r>
+        <w:t>2 тест</w:t>
       </w:r>
     </w:p>
-    <w:p/>
     <w:p>
       <w:pPr>
-        <w:pStyle w:val="picture-title"/>
-      </w:pPr>
-      <w:r>
-        <w:rPr>
-          <w:noProof/>
-          <w:lang w:eastAsia="ru-RU" w:bidi="ar-SA"/>
-        </w:rPr>
+        <w:pStyle w:val="picture"/>
+        <w:rPr>
+          <w:lang w:val="ru-RU"/>
+        </w:rPr>
+      </w:pPr>
+      <w:r>
         <w:drawing>
-          <wp:inline distT="0" distB="0" distL="0" distR="0" wp14:anchorId="6AB94C9E" wp14:editId="361C465A">
-            <wp:extent cx="1971950" cy="876422"/>
-            <wp:effectExtent l="0" t="0" r="9525" b="0"/>
-            <wp:docPr id="29" name="Рисунок 29"/>
+          <wp:inline distT="0" distB="0" distL="0" distR="0" wp14:anchorId="1592DF9E" wp14:editId="3E99611A">
+            <wp:extent cx="6120130" cy="1329639"/>
+            <wp:effectExtent l="0" t="0" r="0" b="4445"/>
+            <wp:docPr id="13" name="Рисунок 13"/>
             <wp:cNvGraphicFramePr>
               <a:graphicFrameLocks xmlns:a="http://schemas.openxmlformats.org/drawingml/2006/main" noChangeAspect="1"/>
             </wp:cNvGraphicFramePr>
@@ -2798,7 +3651,7 @@
                   <pic:spPr>
                     <a:xfrm>
                       <a:off x="0" y="0"/>
-                      <a:ext cx="1971950" cy="876422"/>
+                      <a:ext cx="6120130" cy="1329639"/>
                     </a:xfrm>
                     <a:prstGeom prst="rect">
                       <a:avLst/>
@@ -2816,34 +3669,58 @@
         <w:pStyle w:val="picture-title"/>
       </w:pPr>
       <w:r>
-        <w:t>5</w:t>
-      </w:r>
-      <w:r>
-        <w:t>ый тест</w:t>
+        <w:t>3 тест</w:t>
       </w:r>
     </w:p>
     <w:p>
       <w:pPr>
-        <w:pStyle w:val="picture"/>
+        <w:pStyle w:val="21"/>
+        <w:numPr>
+          <w:ilvl w:val="1"/>
+          <w:numId w:val="1"/>
+        </w:numPr>
         <w:rPr>
           <w:lang w:val="ru-RU"/>
         </w:rPr>
       </w:pPr>
+      <w:bookmarkStart w:id="13" w:name="_Toc154477323"/>
+      <w:r>
+        <w:rPr>
+          <w:lang w:val="ru-RU"/>
+        </w:rPr>
+        <w:lastRenderedPageBreak/>
+        <w:t xml:space="preserve">Городская олимпиада по информатике. </w:t>
+      </w:r>
+      <w:proofErr w:type="spellStart"/>
+      <w:r>
+        <w:rPr>
+          <w:lang w:val="ru-RU"/>
+        </w:rPr>
+        <w:t>Высокобальники</w:t>
+      </w:r>
+      <w:proofErr w:type="spellEnd"/>
+      <w:r>
+        <w:rPr>
+          <w:lang w:val="ru-RU"/>
+        </w:rPr>
+        <w:t>.</w:t>
+      </w:r>
+      <w:bookmarkEnd w:id="13"/>
     </w:p>
     <w:p>
       <w:pPr>
-        <w:pStyle w:val="picture-title"/>
-      </w:pPr>
-      <w:r>
+        <w:pStyle w:val="picture"/>
         <w:rPr>
           <w:noProof/>
-          <w:lang w:eastAsia="ru-RU" w:bidi="ar-SA"/>
-        </w:rPr>
+          <w:lang w:val="ru-RU" w:eastAsia="ru-RU" w:bidi="ar-SA"/>
+        </w:rPr>
+      </w:pPr>
+      <w:r>
         <w:drawing>
-          <wp:inline distT="0" distB="0" distL="0" distR="0" wp14:anchorId="06A0C52E" wp14:editId="60B92AD5">
-            <wp:extent cx="2095793" cy="819264"/>
-            <wp:effectExtent l="0" t="0" r="0" b="0"/>
-            <wp:docPr id="30" name="Рисунок 30"/>
+          <wp:inline distT="0" distB="0" distL="0" distR="0" wp14:anchorId="0BC07CB9" wp14:editId="727D7263">
+            <wp:extent cx="2314898" cy="2172003"/>
+            <wp:effectExtent l="0" t="0" r="9525" b="0"/>
+            <wp:docPr id="14" name="Рисунок 14"/>
             <wp:cNvGraphicFramePr>
               <a:graphicFrameLocks xmlns:a="http://schemas.openxmlformats.org/drawingml/2006/main" noChangeAspect="1"/>
             </wp:cNvGraphicFramePr>
@@ -2863,7 +3740,7 @@
                   <pic:spPr>
                     <a:xfrm>
                       <a:off x="0" y="0"/>
-                      <a:ext cx="2095793" cy="819264"/>
+                      <a:ext cx="2314898" cy="2172003"/>
                     </a:xfrm>
                     <a:prstGeom prst="rect">
                       <a:avLst/>
@@ -2875,41 +3752,19 @@
           </wp:inline>
         </w:drawing>
       </w:r>
-    </w:p>
-    <w:p>
-      <w:pPr>
-        <w:pStyle w:val="picture-title"/>
-      </w:pPr>
-      <w:r>
-        <w:t>6ой тест</w:t>
-      </w:r>
-    </w:p>
-    <w:p>
-      <w:pPr>
-        <w:pStyle w:val="picture"/>
-        <w:rPr>
-          <w:lang w:val="ru-RU"/>
-        </w:rPr>
-      </w:pPr>
-    </w:p>
-    <w:p>
-      <w:pPr>
-        <w:pStyle w:val="picture-title"/>
+      <w:r>
         <w:rPr>
           <w:noProof/>
           <w:lang w:eastAsia="ru-RU" w:bidi="ar-SA"/>
         </w:rPr>
-      </w:pPr>
-      <w:r>
-        <w:rPr>
-          <w:noProof/>
-          <w:lang w:eastAsia="ru-RU" w:bidi="ar-SA"/>
-        </w:rPr>
+        <w:t xml:space="preserve"> </w:t>
+      </w:r>
+      <w:r>
         <w:drawing>
-          <wp:inline distT="0" distB="0" distL="0" distR="0" wp14:anchorId="46EF8392" wp14:editId="6423D444">
-            <wp:extent cx="2086266" cy="1267002"/>
-            <wp:effectExtent l="0" t="0" r="9525" b="9525"/>
-            <wp:docPr id="31" name="Рисунок 31"/>
+          <wp:inline distT="0" distB="0" distL="0" distR="0" wp14:anchorId="519A2E1C" wp14:editId="22E7C29D">
+            <wp:extent cx="6120130" cy="672084"/>
+            <wp:effectExtent l="0" t="0" r="0" b="0"/>
+            <wp:docPr id="15" name="Рисунок 15"/>
             <wp:cNvGraphicFramePr>
               <a:graphicFrameLocks xmlns:a="http://schemas.openxmlformats.org/drawingml/2006/main" noChangeAspect="1"/>
             </wp:cNvGraphicFramePr>
@@ -2929,7 +3784,7 @@
                   <pic:spPr>
                     <a:xfrm>
                       <a:off x="0" y="0"/>
-                      <a:ext cx="2086266" cy="1267002"/>
+                      <a:ext cx="6120130" cy="672084"/>
                     </a:xfrm>
                     <a:prstGeom prst="rect">
                       <a:avLst/>
@@ -2945,33 +3800,40 @@
     <w:p>
       <w:pPr>
         <w:pStyle w:val="picture-title"/>
-      </w:pPr>
-      <w:r>
-        <w:t>7ой тест</w:t>
+        <w:rPr>
+          <w:lang w:eastAsia="ru-RU" w:bidi="ar-SA"/>
+        </w:rPr>
+      </w:pPr>
+      <w:r>
+        <w:rPr>
+          <w:lang w:eastAsia="ru-RU" w:bidi="ar-SA"/>
+        </w:rPr>
+        <w:t>1 тест</w:t>
       </w:r>
     </w:p>
     <w:p>
       <w:pPr>
-        <w:pStyle w:val="picture"/>
-        <w:rPr>
-          <w:lang w:val="ru-RU"/>
+        <w:rPr>
+          <w:lang w:eastAsia="ru-RU" w:bidi="ar-SA"/>
         </w:rPr>
       </w:pPr>
     </w:p>
     <w:p>
       <w:pPr>
-        <w:pStyle w:val="picture-title"/>
-      </w:pPr>
-      <w:r>
-        <w:rPr>
-          <w:noProof/>
+        <w:pStyle w:val="picture"/>
+        <w:rPr>
           <w:lang w:eastAsia="ru-RU" w:bidi="ar-SA"/>
         </w:rPr>
+      </w:pPr>
+      <w:r>
+        <w:rPr>
+          <w:lang w:eastAsia="ru-RU" w:bidi="ar-SA"/>
+        </w:rPr>
         <w:drawing>
-          <wp:inline distT="0" distB="0" distL="0" distR="0" wp14:anchorId="537A95DD" wp14:editId="04B4E837">
-            <wp:extent cx="2391109" cy="1219370"/>
-            <wp:effectExtent l="0" t="0" r="9525" b="0"/>
-            <wp:docPr id="32" name="Рисунок 32"/>
+          <wp:inline distT="0" distB="0" distL="0" distR="0" wp14:anchorId="42CA029B" wp14:editId="5AD2C18F">
+            <wp:extent cx="2476846" cy="2124372"/>
+            <wp:effectExtent l="0" t="0" r="0" b="9525"/>
+            <wp:docPr id="16" name="Рисунок 16"/>
             <wp:cNvGraphicFramePr>
               <a:graphicFrameLocks xmlns:a="http://schemas.openxmlformats.org/drawingml/2006/main" noChangeAspect="1"/>
             </wp:cNvGraphicFramePr>
@@ -2991,7 +3853,7 @@
                   <pic:spPr>
                     <a:xfrm>
                       <a:off x="0" y="0"/>
-                      <a:ext cx="2391109" cy="1219370"/>
+                      <a:ext cx="2476846" cy="2124372"/>
                     </a:xfrm>
                     <a:prstGeom prst="rect">
                       <a:avLst/>
@@ -3006,40 +3868,20 @@
     </w:p>
     <w:p>
       <w:pPr>
-        <w:pStyle w:val="picture-title"/>
-        <w:rPr>
-          <w:lang w:val="en-US"/>
-        </w:rPr>
-      </w:pPr>
-      <w:r>
-        <w:t>8ой тест</w:t>
-      </w:r>
-    </w:p>
-    <w:p>
-      <w:pPr>
-        <w:rPr>
-          <w:lang w:val="en-US"/>
-        </w:rPr>
-      </w:pPr>
-    </w:p>
-    <w:p>
-      <w:pPr>
-        <w:pStyle w:val="picture-title"/>
-        <w:rPr>
-          <w:noProof/>
-          <w:lang w:val="en-US" w:eastAsia="ru-RU" w:bidi="ar-SA"/>
-        </w:rPr>
-      </w:pPr>
-      <w:r>
-        <w:rPr>
-          <w:noProof/>
+        <w:pStyle w:val="picture"/>
+        <w:rPr>
+          <w:lang w:val="ru-RU" w:eastAsia="ru-RU" w:bidi="ar-SA"/>
+        </w:rPr>
+      </w:pPr>
+      <w:r>
+        <w:rPr>
           <w:lang w:eastAsia="ru-RU" w:bidi="ar-SA"/>
         </w:rPr>
         <w:drawing>
-          <wp:inline distT="0" distB="0" distL="0" distR="0" wp14:anchorId="66686F77" wp14:editId="58F2BDC0">
-            <wp:extent cx="4334480" cy="905001"/>
-            <wp:effectExtent l="0" t="0" r="9525" b="9525"/>
-            <wp:docPr id="38" name="Рисунок 38"/>
+          <wp:inline distT="0" distB="0" distL="0" distR="0" wp14:anchorId="2657B02D" wp14:editId="0D0E75AF">
+            <wp:extent cx="6120130" cy="778202"/>
+            <wp:effectExtent l="0" t="0" r="0" b="3175"/>
+            <wp:docPr id="25" name="Рисунок 25"/>
             <wp:cNvGraphicFramePr>
               <a:graphicFrameLocks xmlns:a="http://schemas.openxmlformats.org/drawingml/2006/main" noChangeAspect="1"/>
             </wp:cNvGraphicFramePr>
@@ -3059,7 +3901,7 @@
                   <pic:spPr>
                     <a:xfrm>
                       <a:off x="0" y="0"/>
-                      <a:ext cx="4334480" cy="905001"/>
+                      <a:ext cx="6120130" cy="778202"/>
                     </a:xfrm>
                     <a:prstGeom prst="rect">
                       <a:avLst/>
@@ -3076,39 +3918,34 @@
       <w:pPr>
         <w:pStyle w:val="picture-title"/>
         <w:rPr>
-          <w:lang w:val="en-US"/>
-        </w:rPr>
-      </w:pPr>
-      <w:r>
-        <w:rPr>
-          <w:lang w:val="en-US"/>
-        </w:rPr>
-        <w:t>9</w:t>
-      </w:r>
-      <w:proofErr w:type="spellStart"/>
-      <w:r>
-        <w:t>ый</w:t>
-      </w:r>
-      <w:proofErr w:type="spellEnd"/>
-      <w:r>
-        <w:t xml:space="preserve"> тест</w:t>
+          <w:lang w:eastAsia="ru-RU" w:bidi="ar-SA"/>
+        </w:rPr>
+      </w:pPr>
+      <w:r>
+        <w:rPr>
+          <w:lang w:eastAsia="ru-RU" w:bidi="ar-SA"/>
+        </w:rPr>
+        <w:t>2 тест</w:t>
       </w:r>
     </w:p>
-    <w:p/>
     <w:p>
       <w:pPr>
-        <w:pStyle w:val="picture-title"/>
-      </w:pPr>
-      <w:r>
+        <w:pStyle w:val="picture"/>
         <w:rPr>
           <w:noProof/>
+          <w:lang w:val="ru-RU" w:eastAsia="ru-RU" w:bidi="ar-SA"/>
+        </w:rPr>
+      </w:pPr>
+      <w:r>
+        <w:rPr>
           <w:lang w:eastAsia="ru-RU" w:bidi="ar-SA"/>
         </w:rPr>
+        <w:lastRenderedPageBreak/>
         <w:drawing>
-          <wp:inline distT="0" distB="0" distL="0" distR="0" wp14:anchorId="133A910F" wp14:editId="2E7BC2C9">
-            <wp:extent cx="4267796" cy="905001"/>
+          <wp:inline distT="0" distB="0" distL="0" distR="0" wp14:anchorId="2055F6CB" wp14:editId="1CE98CE2">
+            <wp:extent cx="2724530" cy="2181530"/>
             <wp:effectExtent l="0" t="0" r="0" b="9525"/>
-            <wp:docPr id="39" name="Рисунок 39"/>
+            <wp:docPr id="26" name="Рисунок 26"/>
             <wp:cNvGraphicFramePr>
               <a:graphicFrameLocks xmlns:a="http://schemas.openxmlformats.org/drawingml/2006/main" noChangeAspect="1"/>
             </wp:cNvGraphicFramePr>
@@ -3128,7 +3965,7 @@
                   <pic:spPr>
                     <a:xfrm>
                       <a:off x="0" y="0"/>
-                      <a:ext cx="4267796" cy="905001"/>
+                      <a:ext cx="2724530" cy="2181530"/>
                     </a:xfrm>
                     <a:prstGeom prst="rect">
                       <a:avLst/>
@@ -3140,43 +3977,22 @@
           </wp:inline>
         </w:drawing>
       </w:r>
-    </w:p>
-    <w:p>
-      <w:pPr>
-        <w:pStyle w:val="picture-title"/>
-      </w:pPr>
-      <w:r>
-        <w:t>10</w:t>
-      </w:r>
-      <w:r>
-        <w:t>ый тест</w:t>
-      </w:r>
-    </w:p>
-    <w:p>
-      <w:pPr>
-        <w:pStyle w:val="picture"/>
-        <w:rPr>
-          <w:lang w:val="ru-RU"/>
-        </w:rPr>
-      </w:pPr>
-    </w:p>
-    <w:p>
-      <w:pPr>
-        <w:pStyle w:val="picture"/>
-        <w:rPr>
-          <w:lang w:val="ru-RU"/>
-        </w:rPr>
-      </w:pPr>
       <w:r>
         <w:rPr>
           <w:noProof/>
-          <w:lang w:val="ru-RU" w:eastAsia="ru-RU" w:bidi="ar-SA"/>
+          <w:lang w:eastAsia="ru-RU" w:bidi="ar-SA"/>
+        </w:rPr>
+        <w:t xml:space="preserve"> </w:t>
+      </w:r>
+      <w:r>
+        <w:rPr>
+          <w:lang w:eastAsia="ru-RU" w:bidi="ar-SA"/>
         </w:rPr>
         <w:drawing>
-          <wp:inline distT="0" distB="0" distL="0" distR="0" wp14:anchorId="503FFC64" wp14:editId="41C259ED">
-            <wp:extent cx="4344007" cy="1066949"/>
+          <wp:inline distT="0" distB="0" distL="0" distR="0" wp14:anchorId="46CE8A5A" wp14:editId="7C9E66C6">
+            <wp:extent cx="6120130" cy="669557"/>
             <wp:effectExtent l="0" t="0" r="0" b="0"/>
-            <wp:docPr id="40" name="Рисунок 40"/>
+            <wp:docPr id="27" name="Рисунок 27"/>
             <wp:cNvGraphicFramePr>
               <a:graphicFrameLocks xmlns:a="http://schemas.openxmlformats.org/drawingml/2006/main" noChangeAspect="1"/>
             </wp:cNvGraphicFramePr>
@@ -3196,7 +4012,7 @@
                   <pic:spPr>
                     <a:xfrm>
                       <a:off x="0" y="0"/>
-                      <a:ext cx="4344007" cy="1066949"/>
+                      <a:ext cx="6120130" cy="669557"/>
                     </a:xfrm>
                     <a:prstGeom prst="rect">
                       <a:avLst/>
@@ -3212,37 +4028,34 @@
     <w:p>
       <w:pPr>
         <w:pStyle w:val="picture-title"/>
-      </w:pPr>
-      <w:r>
-        <w:t>11ый тест</w:t>
+        <w:rPr>
+          <w:lang w:eastAsia="ru-RU" w:bidi="ar-SA"/>
+        </w:rPr>
+      </w:pPr>
+      <w:r>
+        <w:rPr>
+          <w:lang w:eastAsia="ru-RU" w:bidi="ar-SA"/>
+        </w:rPr>
+        <w:t>3 тест</w:t>
       </w:r>
     </w:p>
     <w:p>
       <w:pPr>
         <w:pStyle w:val="picture"/>
         <w:rPr>
-          <w:lang w:val="ru-RU"/>
-        </w:rPr>
-      </w:pPr>
-    </w:p>
-    <w:p>
-      <w:pPr>
-        <w:pStyle w:val="picture-title"/>
-        <w:rPr>
           <w:noProof/>
+          <w:lang w:val="ru-RU" w:eastAsia="ru-RU" w:bidi="ar-SA"/>
+        </w:rPr>
+      </w:pPr>
+      <w:r>
+        <w:rPr>
           <w:lang w:eastAsia="ru-RU" w:bidi="ar-SA"/>
         </w:rPr>
-      </w:pPr>
-      <w:r>
-        <w:rPr>
-          <w:noProof/>
-          <w:lang w:eastAsia="ru-RU" w:bidi="ar-SA"/>
-        </w:rPr>
         <w:drawing>
-          <wp:inline distT="0" distB="0" distL="0" distR="0" wp14:anchorId="2E1BFA24" wp14:editId="068564F2">
-            <wp:extent cx="3953427" cy="905001"/>
+          <wp:inline distT="0" distB="0" distL="0" distR="0" wp14:anchorId="0D341319" wp14:editId="21CD66F9">
+            <wp:extent cx="2391109" cy="2086266"/>
             <wp:effectExtent l="0" t="0" r="9525" b="9525"/>
-            <wp:docPr id="41" name="Рисунок 41"/>
+            <wp:docPr id="28" name="Рисунок 28"/>
             <wp:cNvGraphicFramePr>
               <a:graphicFrameLocks xmlns:a="http://schemas.openxmlformats.org/drawingml/2006/main" noChangeAspect="1"/>
             </wp:cNvGraphicFramePr>
@@ -3262,7 +4075,7 @@
                   <pic:spPr>
                     <a:xfrm>
                       <a:off x="0" y="0"/>
-                      <a:ext cx="3953427" cy="905001"/>
+                      <a:ext cx="2391109" cy="2086266"/>
                     </a:xfrm>
                     <a:prstGeom prst="rect">
                       <a:avLst/>
@@ -3274,37 +4087,22 @@
           </wp:inline>
         </w:drawing>
       </w:r>
-    </w:p>
-    <w:p>
-      <w:pPr>
-        <w:pStyle w:val="picture-title"/>
-      </w:pPr>
-      <w:r>
-        <w:t>12ый тест</w:t>
-      </w:r>
-    </w:p>
-    <w:p>
-      <w:pPr>
-        <w:pStyle w:val="picture"/>
-        <w:rPr>
-          <w:lang w:val="ru-RU"/>
-        </w:rPr>
-      </w:pPr>
-    </w:p>
-    <w:p>
-      <w:pPr>
-        <w:pStyle w:val="picture-title"/>
-      </w:pPr>
       <w:r>
         <w:rPr>
           <w:noProof/>
           <w:lang w:eastAsia="ru-RU" w:bidi="ar-SA"/>
         </w:rPr>
+        <w:t xml:space="preserve"> </w:t>
+      </w:r>
+      <w:r>
+        <w:rPr>
+          <w:lang w:eastAsia="ru-RU" w:bidi="ar-SA"/>
+        </w:rPr>
         <w:drawing>
-          <wp:inline distT="0" distB="0" distL="0" distR="0" wp14:anchorId="0BF14292" wp14:editId="549E51D3">
-            <wp:extent cx="4239217" cy="933580"/>
-            <wp:effectExtent l="0" t="0" r="9525" b="0"/>
-            <wp:docPr id="42" name="Рисунок 42"/>
+          <wp:inline distT="0" distB="0" distL="0" distR="0" wp14:anchorId="5FF41D78" wp14:editId="331B7B95">
+            <wp:extent cx="6120130" cy="938011"/>
+            <wp:effectExtent l="0" t="0" r="0" b="0"/>
+            <wp:docPr id="33" name="Рисунок 33"/>
             <wp:cNvGraphicFramePr>
               <a:graphicFrameLocks xmlns:a="http://schemas.openxmlformats.org/drawingml/2006/main" noChangeAspect="1"/>
             </wp:cNvGraphicFramePr>
@@ -3324,7 +4122,7 @@
                   <pic:spPr>
                     <a:xfrm>
                       <a:off x="0" y="0"/>
-                      <a:ext cx="4239217" cy="933580"/>
+                      <a:ext cx="6120130" cy="938011"/>
                     </a:xfrm>
                     <a:prstGeom prst="rect">
                       <a:avLst/>
@@ -3340,26 +4138,35 @@
     <w:p>
       <w:pPr>
         <w:pStyle w:val="picture-title"/>
-      </w:pPr>
-      <w:r>
-        <w:t>13ый тест</w:t>
+        <w:rPr>
+          <w:lang w:bidi="ar-SA"/>
+        </w:rPr>
+      </w:pPr>
+      <w:r>
+        <w:rPr>
+          <w:lang w:bidi="ar-SA"/>
+        </w:rPr>
+        <w:t>4 тест</w:t>
       </w:r>
     </w:p>
-    <w:p/>
     <w:p>
       <w:pPr>
-        <w:pStyle w:val="picture-title"/>
-      </w:pPr>
-      <w:r>
+        <w:pStyle w:val="picture"/>
         <w:rPr>
           <w:noProof/>
+          <w:lang w:val="ru-RU" w:eastAsia="ru-RU" w:bidi="ar-SA"/>
+        </w:rPr>
+      </w:pPr>
+      <w:r>
+        <w:rPr>
           <w:lang w:eastAsia="ru-RU" w:bidi="ar-SA"/>
         </w:rPr>
+        <w:lastRenderedPageBreak/>
         <w:drawing>
-          <wp:inline distT="0" distB="0" distL="0" distR="0" wp14:anchorId="2A99BCF0" wp14:editId="6E176C54">
-            <wp:extent cx="3905795" cy="885949"/>
+          <wp:inline distT="0" distB="0" distL="0" distR="0" wp14:anchorId="011D180C" wp14:editId="543022A1">
+            <wp:extent cx="2572109" cy="2200582"/>
             <wp:effectExtent l="0" t="0" r="0" b="9525"/>
-            <wp:docPr id="44" name="Рисунок 44"/>
+            <wp:docPr id="34" name="Рисунок 34"/>
             <wp:cNvGraphicFramePr>
               <a:graphicFrameLocks xmlns:a="http://schemas.openxmlformats.org/drawingml/2006/main" noChangeAspect="1"/>
             </wp:cNvGraphicFramePr>
@@ -3379,7 +4186,7 @@
                   <pic:spPr>
                     <a:xfrm>
                       <a:off x="0" y="0"/>
-                      <a:ext cx="3905795" cy="885949"/>
+                      <a:ext cx="2572109" cy="2200582"/>
                     </a:xfrm>
                     <a:prstGeom prst="rect">
                       <a:avLst/>
@@ -3391,16 +4198,68 @@
           </wp:inline>
         </w:drawing>
       </w:r>
+      <w:r>
+        <w:rPr>
+          <w:noProof/>
+          <w:lang w:eastAsia="ru-RU" w:bidi="ar-SA"/>
+        </w:rPr>
+        <w:t xml:space="preserve"> </w:t>
+      </w:r>
+      <w:r>
+        <w:rPr>
+          <w:lang w:eastAsia="ru-RU" w:bidi="ar-SA"/>
+        </w:rPr>
+        <w:drawing>
+          <wp:inline distT="0" distB="0" distL="0" distR="0" wp14:anchorId="55AD6303" wp14:editId="77BC5E4D">
+            <wp:extent cx="6120130" cy="550805"/>
+            <wp:effectExtent l="0" t="0" r="0" b="1905"/>
+            <wp:docPr id="35" name="Рисунок 35"/>
+            <wp:cNvGraphicFramePr>
+              <a:graphicFrameLocks xmlns:a="http://schemas.openxmlformats.org/drawingml/2006/main" noChangeAspect="1"/>
+            </wp:cNvGraphicFramePr>
+            <a:graphic xmlns:a="http://schemas.openxmlformats.org/drawingml/2006/main">
+              <a:graphicData uri="http://schemas.openxmlformats.org/drawingml/2006/picture">
+                <pic:pic xmlns:pic="http://schemas.openxmlformats.org/drawingml/2006/picture">
+                  <pic:nvPicPr>
+                    <pic:cNvPr id="0" name=""/>
+                    <pic:cNvPicPr/>
+                  </pic:nvPicPr>
+                  <pic:blipFill>
+                    <a:blip r:embed="rId29"/>
+                    <a:stretch>
+                      <a:fillRect/>
+                    </a:stretch>
+                  </pic:blipFill>
+                  <pic:spPr>
+                    <a:xfrm>
+                      <a:off x="0" y="0"/>
+                      <a:ext cx="6120130" cy="550805"/>
+                    </a:xfrm>
+                    <a:prstGeom prst="rect">
+                      <a:avLst/>
+                    </a:prstGeom>
+                  </pic:spPr>
+                </pic:pic>
+              </a:graphicData>
+            </a:graphic>
+          </wp:inline>
+        </w:drawing>
+      </w:r>
     </w:p>
     <w:p>
       <w:pPr>
         <w:pStyle w:val="picture-title"/>
-      </w:pPr>
-      <w:r>
-        <w:t>14ый тест</w:t>
+        <w:rPr>
+          <w:lang w:val="en-US" w:eastAsia="ru-RU" w:bidi="ar-SA"/>
+        </w:rPr>
+      </w:pPr>
+      <w:r>
+        <w:rPr>
+          <w:lang w:eastAsia="ru-RU" w:bidi="ar-SA"/>
+        </w:rPr>
+        <w:t>5 тест</w:t>
       </w:r>
     </w:p>
-    <w:p/>
     <w:sectPr>
       <w:pgSz w:w="11906" w:h="16838"/>
       <w:pgMar w:top="567" w:right="1134" w:bottom="993" w:left="1134" w:header="0" w:footer="0" w:gutter="0"/>
@@ -6964,7 +7823,7 @@
 </file>
 
 <file path=customXml/itemProps1.xml><?xml version="1.0" encoding="utf-8"?>
-<ds:datastoreItem xmlns:ds="http://schemas.openxmlformats.org/officeDocument/2006/customXml" ds:itemID="{59E25131-D700-4999-9376-6D70A04A9580}">
+<ds:datastoreItem xmlns:ds="http://schemas.openxmlformats.org/officeDocument/2006/customXml" ds:itemID="{898DA3A2-B5C0-4BC0-83A3-16A8A021F247}">
   <ds:schemaRefs>
     <ds:schemaRef ds:uri="http://schemas.openxmlformats.org/officeDocument/2006/bibliography"/>
   </ds:schemaRefs>

</xml_diff>